<commit_message>
Save a Manul.docx and pdf
</commit_message>
<xml_diff>
--- a/src/Manual.docx
+++ b/src/Manual.docx
@@ -9,27 +9,6 @@
           <w:sz w:val="36"/>
           <w:szCs w:val="36"/>
         </w:rPr>
-      </w:pPr>
-      <w:r>
-        <w:rPr>
-          <w:rFonts w:cs="Arial"/>
-          <w:sz w:val="36"/>
-          <w:szCs w:val="36"/>
-        </w:rPr>
-        <w:t>Stock-chart    stocks and ETF</w:t>
-      </w:r>
-      <w:r>
-        <w:rPr>
-          <w:rFonts w:cs="Arial"/>
-          <w:sz w:val="36"/>
-          <w:szCs w:val="36"/>
-        </w:rPr>
-        <w:t xml:space="preserve"> analysis</w:t>
-      </w:r>
-    </w:p>
-    <w:p>
-      <w:pPr>
-        <w:bidi w:val="0"/>
         <w:sectPr>
           <w:pgSz w:w="11907" w:h="16839" w:code="9"/>
           <w:pgMar w:top="1440" w:right="1080" w:bottom="1440" w:left="1080" w:header="708" w:footer="708" w:gutter="0"/>
@@ -39,6 +18,31 @@
           <w:docGrid w:linePitch="360"/>
         </w:sectPr>
       </w:pPr>
+      <w:bookmarkStart w:id="0" w:name="_GoBack"/>
+      <w:bookmarkEnd w:id="0"/>
+      <w:r>
+        <w:rPr>
+          <w:rFonts w:cs="Arial"/>
+          <w:sz w:val="36"/>
+          <w:szCs w:val="36"/>
+        </w:rPr>
+        <w:t>Stock-chart    stocks and ETF</w:t>
+      </w:r>
+      <w:r>
+        <w:rPr>
+          <w:rFonts w:cs="Arial"/>
+          <w:sz w:val="36"/>
+          <w:szCs w:val="36"/>
+        </w:rPr>
+        <w:t xml:space="preserve"> analysis</w:t>
+      </w:r>
+      <w:r>
+        <w:rPr>
+          <w:sz w:val="36"/>
+          <w:szCs w:val="36"/>
+        </w:rPr>
+        <w:t xml:space="preserve">   </w:t>
+      </w:r>
       <w:r>
         <w:rPr>
           <w:color w:val="000000" w:themeColor="text1"/>
@@ -61,10 +65,7 @@
         <w:rPr>
           <w:color w:val="FF0000"/>
         </w:rPr>
-        <w:t>http://84.228.164.65:3000</w:t>
-      </w:r>
-      <w:r>
-        <w:t xml:space="preserve"> </w:t>
+        <w:t>http://84.228.164.65:3</w:t>
       </w:r>
     </w:p>
     <w:p>
@@ -85,278 +86,57 @@
       <w:pPr>
         <w:bidi w:val="0"/>
       </w:pPr>
+      <w:r>
+        <w:lastRenderedPageBreak/>
+        <w:t>S</w:t>
+      </w:r>
+      <w:r>
+        <w:t>tock-chart is used to compare stocks and ETF in American stock market NYSE and NASDAQ</w:t>
+      </w:r>
+      <w:r>
+        <w:t xml:space="preserve">. </w:t>
+      </w:r>
+      <w:r>
+        <w:t>The tool is designed for long term investors</w:t>
+      </w:r>
+      <w:r>
+        <w:rPr>
+          <w:rFonts w:cs="Arial"/>
+          <w:rtl/>
+        </w:rPr>
+        <w:t>.</w:t>
+      </w:r>
+    </w:p>
+    <w:p>
+      <w:pPr>
+        <w:bidi w:val="0"/>
+        <w:rPr>
+          <w:b/>
+          <w:bCs/>
+          <w:sz w:val="32"/>
+          <w:szCs w:val="32"/>
+          <w:u w:val="single"/>
+        </w:rPr>
+      </w:pPr>
       <w:proofErr w:type="gramStart"/>
       <w:r>
-        <w:lastRenderedPageBreak/>
-        <w:t>stock-chart</w:t>
+        <w:rPr>
+          <w:b/>
+          <w:bCs/>
+          <w:sz w:val="32"/>
+          <w:szCs w:val="32"/>
+          <w:u w:val="single"/>
+        </w:rPr>
+        <w:t>usage</w:t>
       </w:r>
       <w:proofErr w:type="gramEnd"/>
       <w:r>
-        <w:t xml:space="preserve"> is used to compare stocks and ETF in American stock market NYSE and NASDAQ</w:t>
-      </w:r>
-      <w:r>
-        <w:t xml:space="preserve">. </w:t>
-      </w:r>
-      <w:r>
-        <w:t>The tool is designed for long term investors</w:t>
-      </w:r>
-      <w:r>
-        <w:rPr>
-          <w:rFonts w:cs="Arial"/>
-          <w:rtl/>
-        </w:rPr>
-        <w:t>.</w:t>
-      </w:r>
-    </w:p>
-    <w:p>
-      <w:pPr>
-        <w:bidi w:val="0"/>
-      </w:pPr>
-      <w:r>
-        <w:t xml:space="preserve">The bench mark for comparison is QQQ </w:t>
-      </w:r>
-      <w:proofErr w:type="spellStart"/>
-      <w:r>
-        <w:t>etf</w:t>
-      </w:r>
-      <w:proofErr w:type="spellEnd"/>
-      <w:r>
-        <w:t>, NASDAQ   hi-tech average</w:t>
-      </w:r>
-      <w:r>
-        <w:rPr>
-          <w:rFonts w:cs="Arial"/>
-          <w:rtl/>
-        </w:rPr>
-        <w:t>.</w:t>
-      </w:r>
-      <w:r>
-        <w:t xml:space="preserve"> User should hold only stocks that perform better than QQQ, or invest in QQQ. The columns: </w:t>
-      </w:r>
-      <w:proofErr w:type="spellStart"/>
-      <w:r>
-        <w:t>wk</w:t>
-      </w:r>
-      <w:proofErr w:type="spellEnd"/>
-      <w:r>
-        <w:t xml:space="preserve">, </w:t>
-      </w:r>
-      <w:proofErr w:type="gramStart"/>
-      <w:r>
-        <w:t>mon</w:t>
-      </w:r>
-      <w:proofErr w:type="gramEnd"/>
-      <w:r>
-        <w:t xml:space="preserve">, 3mon, </w:t>
-      </w:r>
-      <w:proofErr w:type="spellStart"/>
-      <w:r>
-        <w:t>yr</w:t>
-      </w:r>
-      <w:proofErr w:type="spellEnd"/>
-      <w:r>
-        <w:t xml:space="preserve">, 2yr, 5yr, 10r, </w:t>
-      </w:r>
-      <w:r>
-        <w:t>shows the gain proportion</w:t>
-      </w:r>
-      <w:r>
-        <w:rPr>
-          <w:rFonts w:cs="Arial"/>
-          <w:rtl/>
-        </w:rPr>
-        <w:t>.</w:t>
-      </w:r>
-      <w:r>
-        <w:t xml:space="preserve"> </w:t>
-      </w:r>
-      <w:r>
-        <w:t xml:space="preserve">A gain of </w:t>
-      </w:r>
-      <w:proofErr w:type="gramStart"/>
-      <w:r>
-        <w:t>2,</w:t>
-      </w:r>
-      <w:proofErr w:type="gramEnd"/>
-      <w:r>
-        <w:t xml:space="preserve"> means the stock price doubled during that period</w:t>
-      </w:r>
-      <w:r>
-        <w:rPr>
-          <w:rFonts w:cs="Arial"/>
-          <w:rtl/>
-        </w:rPr>
-        <w:t>.</w:t>
-      </w:r>
-      <w:r>
-        <w:t xml:space="preserve"> Other fields can be found on google</w:t>
-      </w:r>
-      <w:r>
-        <w:rPr>
-          <w:rFonts w:cs="Arial"/>
-          <w:rtl/>
-        </w:rPr>
-        <w:t>.</w:t>
-      </w:r>
-    </w:p>
-    <w:p>
-      <w:pPr>
-        <w:bidi w:val="0"/>
-        <w:rPr>
-          <w:sz w:val="32"/>
-          <w:szCs w:val="32"/>
-        </w:rPr>
-      </w:pPr>
-      <w:r>
-        <w:rPr>
-          <w:sz w:val="32"/>
-          <w:szCs w:val="32"/>
-        </w:rPr>
-        <w:t>Raw data source</w:t>
-      </w:r>
-    </w:p>
-    <w:p>
-      <w:pPr>
-        <w:bidi w:val="0"/>
-      </w:pPr>
-      <w:r>
-        <w:t>The tool gets the data from AlphVantage.co API</w:t>
-      </w:r>
-      <w:r>
-        <w:rPr>
-          <w:rFonts w:cs="Arial"/>
-          <w:rtl/>
-        </w:rPr>
-        <w:t>.</w:t>
-      </w:r>
-      <w:r>
-        <w:t xml:space="preserve"> The </w:t>
-      </w:r>
-      <w:proofErr w:type="gramStart"/>
-      <w:r>
-        <w:t>user need</w:t>
-      </w:r>
-      <w:proofErr w:type="gramEnd"/>
-      <w:r>
-        <w:t xml:space="preserve"> to get his own &lt;key&gt; from AlphVatage.co site</w:t>
-      </w:r>
-      <w:r>
-        <w:rPr>
-          <w:rFonts w:cs="Arial"/>
-          <w:rtl/>
-        </w:rPr>
-        <w:t>.</w:t>
-      </w:r>
-      <w:r>
-        <w:t xml:space="preserve">  The key should be entered at the bottom. Otherwise you are sharing my key</w:t>
-      </w:r>
-      <w:r>
-        <w:rPr>
-          <w:rFonts w:cs="Arial"/>
-          <w:rtl/>
-        </w:rPr>
-        <w:t>.</w:t>
-      </w:r>
-    </w:p>
-    <w:p>
-      <w:pPr>
-        <w:bidi w:val="0"/>
-      </w:pPr>
-      <w:r>
-        <w:t>Free key allows free 5 queries per minute and 500 per day</w:t>
-      </w:r>
-      <w:r>
-        <w:rPr>
-          <w:rFonts w:cs="Arial"/>
-          <w:rtl/>
-        </w:rPr>
-        <w:t xml:space="preserve">. </w:t>
-      </w:r>
-    </w:p>
-    <w:p>
-      <w:pPr>
-        <w:bidi w:val="0"/>
-        <w:rPr>
-          <w:sz w:val="28"/>
-          <w:szCs w:val="28"/>
-        </w:rPr>
-      </w:pPr>
-      <w:r>
-        <w:rPr>
-          <w:rFonts w:cs="Arial"/>
-          <w:sz w:val="28"/>
-          <w:szCs w:val="28"/>
-        </w:rPr>
-        <w:t>Credit</w:t>
-      </w:r>
-    </w:p>
-    <w:p>
-      <w:pPr>
-        <w:bidi w:val="0"/>
-      </w:pPr>
-      <w:r>
-        <w:t xml:space="preserve">The tool was developed by Eli </w:t>
-      </w:r>
-      <w:proofErr w:type="spellStart"/>
-      <w:r>
-        <w:t>S</w:t>
-      </w:r>
-      <w:r>
-        <w:t>hagam</w:t>
-      </w:r>
-      <w:proofErr w:type="spellEnd"/>
-      <w:r>
-        <w:t>, Please</w:t>
-      </w:r>
-      <w:r>
-        <w:t xml:space="preserve"> send any bug report</w:t>
-      </w:r>
-      <w:r>
-        <w:t>,</w:t>
-      </w:r>
-      <w:r>
-        <w:t xml:space="preserve"> or enhancement request to eli.shagam@gm</w:t>
-      </w:r>
-      <w:r>
-        <w:t>a</w:t>
-      </w:r>
-      <w:r>
-        <w:t>il.com</w:t>
-      </w:r>
-      <w:r>
-        <w:rPr>
-          <w:rFonts w:cs="Arial"/>
-          <w:rtl/>
-        </w:rPr>
-        <w:t xml:space="preserve"> </w:t>
-      </w:r>
-    </w:p>
-    <w:p>
-      <w:pPr>
-        <w:bidi w:val="0"/>
-      </w:pPr>
-    </w:p>
-    <w:p>
-      <w:pPr>
-        <w:bidi w:val="0"/>
-        <w:rPr>
-          <w:sz w:val="28"/>
-          <w:szCs w:val="28"/>
-        </w:rPr>
-      </w:pPr>
-      <w:proofErr w:type="gramStart"/>
-      <w:r>
-        <w:rPr>
-          <w:sz w:val="28"/>
-          <w:szCs w:val="28"/>
-        </w:rPr>
-        <w:t>usage</w:t>
-      </w:r>
-      <w:proofErr w:type="gramEnd"/>
-      <w:r>
-        <w:rPr>
-          <w:sz w:val="28"/>
-          <w:szCs w:val="28"/>
+        <w:rPr>
+          <w:b/>
+          <w:bCs/>
+          <w:sz w:val="32"/>
+          <w:szCs w:val="32"/>
+          <w:u w:val="single"/>
         </w:rPr>
         <w:t xml:space="preserve"> and testing instructions</w:t>
       </w:r>
@@ -423,18 +203,16 @@
         <w:t>l</w:t>
       </w:r>
       <w:r>
-        <w:t xml:space="preserve"> gain and info</w:t>
-      </w:r>
-      <w:proofErr w:type="gramStart"/>
-      <w:r>
-        <w:t xml:space="preserve">, </w:t>
-      </w:r>
-      <w:r>
-        <w:t xml:space="preserve"> which</w:t>
-      </w:r>
-      <w:proofErr w:type="gramEnd"/>
-      <w:r>
-        <w:t xml:space="preserve"> other user retrieved</w:t>
+        <w:t xml:space="preserve"> gain and info, </w:t>
+      </w:r>
+      <w:r>
+        <w:t>which other user</w:t>
+      </w:r>
+      <w:r>
+        <w:t>s</w:t>
+      </w:r>
+      <w:r>
+        <w:t xml:space="preserve"> shared through Firebase</w:t>
       </w:r>
       <w:r>
         <w:rPr>
@@ -515,26 +293,26 @@
         <w:t>Press &lt;gain</w:t>
       </w:r>
       <w:r>
-        <w:t xml:space="preserve">&gt; button, to bring gain data from </w:t>
+        <w:t>&gt; button, to bring gain data from AlphVantage.co</w:t>
+      </w:r>
+      <w:r>
+        <w:t>.</w:t>
+      </w:r>
+      <w:r>
+        <w:t xml:space="preserve">  Pressing &lt;gain</w:t>
       </w:r>
       <w:proofErr w:type="gramStart"/>
       <w:r>
-        <w:t>AlphVantage.co</w:t>
-      </w:r>
-      <w:r>
-        <w:t xml:space="preserve">  Pressing</w:t>
+        <w:t xml:space="preserve">&gt;  </w:t>
+      </w:r>
+      <w:r>
+        <w:t>draw</w:t>
+      </w:r>
+      <w:r>
+        <w:t>s</w:t>
       </w:r>
       <w:proofErr w:type="gramEnd"/>
       <w:r>
-        <w:t xml:space="preserve"> &lt;gain&gt;  </w:t>
-      </w:r>
-      <w:r>
-        <w:t>draw</w:t>
-      </w:r>
-      <w:r>
-        <w:t>s</w:t>
-      </w:r>
-      <w:r>
         <w:t xml:space="preserve"> a chart</w:t>
       </w:r>
       <w:r>
@@ -543,6 +321,17 @@
           <w:rtl/>
         </w:rPr>
         <w:t>.</w:t>
+      </w:r>
+      <w:r>
+        <w:t xml:space="preserve"> </w:t>
+      </w:r>
+      <w:proofErr w:type="gramStart"/>
+      <w:r>
+        <w:t>Gain</w:t>
+      </w:r>
+      <w:proofErr w:type="gramEnd"/>
+      <w:r>
+        <w:t xml:space="preserve"> == 2 means 100% price increase.</w:t>
       </w:r>
     </w:p>
     <w:p>
@@ -709,22 +498,152 @@
       <w:pPr>
         <w:bidi w:val="0"/>
         <w:rPr>
-          <w:sz w:val="32"/>
-          <w:szCs w:val="32"/>
-        </w:rPr>
-      </w:pPr>
-      <w:r>
-        <w:rPr>
-          <w:rFonts w:cs="Arial"/>
-          <w:sz w:val="32"/>
-          <w:szCs w:val="32"/>
-        </w:rPr>
-        <w:t>Gain</w:t>
-      </w:r>
-      <w:r>
-        <w:rPr>
-          <w:sz w:val="32"/>
-          <w:szCs w:val="32"/>
+          <w:b/>
+          <w:bCs/>
+          <w:sz w:val="32"/>
+          <w:szCs w:val="32"/>
+          <w:u w:val="single"/>
+        </w:rPr>
+      </w:pPr>
+      <w:r>
+        <w:rPr>
+          <w:b/>
+          <w:bCs/>
+          <w:sz w:val="32"/>
+          <w:szCs w:val="32"/>
+          <w:u w:val="single"/>
+        </w:rPr>
+        <w:t>Raw data</w:t>
+      </w:r>
+      <w:r>
+        <w:rPr>
+          <w:b/>
+          <w:bCs/>
+          <w:sz w:val="32"/>
+          <w:szCs w:val="32"/>
+          <w:u w:val="single"/>
+        </w:rPr>
+        <w:t xml:space="preserve"> (gain and info)</w:t>
+      </w:r>
+      <w:r>
+        <w:rPr>
+          <w:b/>
+          <w:bCs/>
+          <w:sz w:val="32"/>
+          <w:szCs w:val="32"/>
+          <w:u w:val="single"/>
+        </w:rPr>
+        <w:t xml:space="preserve"> source</w:t>
+      </w:r>
+    </w:p>
+    <w:p>
+      <w:pPr>
+        <w:bidi w:val="0"/>
+      </w:pPr>
+      <w:r>
+        <w:t>The tool gets the raw data from AlphVantage.co API</w:t>
+      </w:r>
+      <w:r>
+        <w:rPr>
+          <w:rFonts w:cs="Arial"/>
+          <w:rtl/>
+        </w:rPr>
+        <w:t>.</w:t>
+      </w:r>
+      <w:r>
+        <w:t xml:space="preserve"> The user needs to get </w:t>
+      </w:r>
+      <w:proofErr w:type="gramStart"/>
+      <w:r>
+        <w:t>his own</w:t>
+      </w:r>
+      <w:proofErr w:type="gramEnd"/>
+      <w:r>
+        <w:t xml:space="preserve"> &lt;key&gt; from AlphVatage.co site</w:t>
+      </w:r>
+      <w:r>
+        <w:rPr>
+          <w:rFonts w:cs="Arial"/>
+          <w:rtl/>
+        </w:rPr>
+        <w:t>.</w:t>
+      </w:r>
+      <w:r>
+        <w:t xml:space="preserve">  The key should be entered at the bottom. Otherwise you are sharing my key</w:t>
+      </w:r>
+      <w:r>
+        <w:rPr>
+          <w:rFonts w:cs="Arial"/>
+          <w:rtl/>
+        </w:rPr>
+        <w:t>.</w:t>
+      </w:r>
+    </w:p>
+    <w:p>
+      <w:pPr>
+        <w:bidi w:val="0"/>
+      </w:pPr>
+      <w:r>
+        <w:t>Free key allows 5 API calls per minute</w:t>
+      </w:r>
+      <w:r>
+        <w:t>, and 500 per day</w:t>
+      </w:r>
+      <w:r>
+        <w:t>.</w:t>
+      </w:r>
+      <w:r>
+        <w:t xml:space="preserve"> Please get your own &lt;key&gt; from AlphVatage.co site, and insert it at the bottom of the page. Otherwise you will be using my key</w:t>
+      </w:r>
+      <w:proofErr w:type="gramStart"/>
+      <w:r>
+        <w:t>.</w:t>
+      </w:r>
+      <w:r>
+        <w:rPr>
+          <w:rFonts w:cs="Arial"/>
+          <w:rtl/>
+        </w:rPr>
+        <w:t>.</w:t>
+      </w:r>
+      <w:proofErr w:type="gramEnd"/>
+      <w:r>
+        <w:rPr>
+          <w:rFonts w:cs="Arial"/>
+          <w:rtl/>
+        </w:rPr>
+        <w:t xml:space="preserve"> </w:t>
+      </w:r>
+    </w:p>
+    <w:p>
+      <w:pPr>
+        <w:bidi w:val="0"/>
+        <w:rPr>
+          <w:b/>
+          <w:bCs/>
+          <w:sz w:val="32"/>
+          <w:szCs w:val="32"/>
+          <w:u w:val="single"/>
+        </w:rPr>
+      </w:pPr>
+      <w:r>
+        <w:rPr>
+          <w:rFonts w:cs="Arial"/>
+          <w:b/>
+          <w:bCs/>
+          <w:sz w:val="32"/>
+          <w:szCs w:val="32"/>
+          <w:u w:val="single"/>
+        </w:rPr>
+        <w:t>AlphaVantage.co API Gain</w:t>
+      </w:r>
+      <w:r>
+        <w:rPr>
+          <w:b/>
+          <w:bCs/>
+          <w:sz w:val="32"/>
+          <w:szCs w:val="32"/>
+          <w:u w:val="single"/>
         </w:rPr>
         <w:t xml:space="preserve"> Pitfall</w:t>
       </w:r>
@@ -755,154 +674,142 @@
         <w:bidi w:val="0"/>
       </w:pPr>
       <w:r>
+        <w:t xml:space="preserve">Market info retrieved through </w:t>
+      </w:r>
+      <w:r>
+        <w:t xml:space="preserve">AlphaVantage.co </w:t>
+      </w:r>
+      <w:r>
+        <w:t xml:space="preserve">API. The API provides nominal stock historical prices and </w:t>
+      </w:r>
+      <w:r>
+        <w:t>ignores splits and reverse-splits, and provide nominal stock or ETF price</w:t>
+      </w:r>
+      <w:r>
+        <w:rPr>
+          <w:rFonts w:cs="Arial"/>
+          <w:rtl/>
+        </w:rPr>
+        <w:t>.</w:t>
+      </w:r>
+      <w:r>
+        <w:t xml:space="preserve"> </w:t>
+      </w:r>
+      <w:r>
+        <w:t>The tool tries to guess splits by looking into sharp falls, or sharp rise</w:t>
+      </w:r>
+      <w:r>
+        <w:rPr>
+          <w:rFonts w:cs="Arial"/>
+          <w:rtl/>
+        </w:rPr>
+        <w:t>.</w:t>
+      </w:r>
+      <w:r>
+        <w:t xml:space="preserve"> </w:t>
+      </w:r>
+      <w:r>
+        <w:t>The button &lt;</w:t>
+      </w:r>
+      <w:proofErr w:type="spellStart"/>
+      <w:r>
+        <w:t>calc</w:t>
+      </w:r>
+      <w:proofErr w:type="spellEnd"/>
+      <w:r>
+        <w:t>-splits</w:t>
+      </w:r>
+      <w:proofErr w:type="gramStart"/>
+      <w:r>
+        <w:t>&gt;  allows</w:t>
+      </w:r>
+      <w:proofErr w:type="gramEnd"/>
+      <w:r>
+        <w:t xml:space="preserve"> to </w:t>
+      </w:r>
+      <w:r>
+        <w:t>bypass</w:t>
+      </w:r>
+      <w:r>
+        <w:t xml:space="preserve"> these calculations</w:t>
+      </w:r>
+      <w:r>
+        <w:rPr>
+          <w:rFonts w:cs="Arial"/>
+          <w:rtl/>
+        </w:rPr>
+        <w:t>.</w:t>
+      </w:r>
+    </w:p>
+    <w:p>
+      <w:pPr>
+        <w:bidi w:val="0"/>
+      </w:pPr>
+      <w:r>
+        <w:t>The guessed splits column, can be shown by checkbox &lt;</w:t>
+      </w:r>
+      <w:proofErr w:type="spellStart"/>
+      <w:r>
+        <w:t>splits_list</w:t>
+      </w:r>
+      <w:proofErr w:type="spellEnd"/>
+      <w:r>
+        <w:rPr>
+          <w:rFonts w:cs="Arial" w:hint="cs"/>
+          <w:rtl/>
+        </w:rPr>
+        <w:t>&lt;</w:t>
+      </w:r>
+      <w:r>
+        <w:t xml:space="preserve">   Purple</w:t>
+      </w:r>
+      <w:r>
+        <w:t xml:space="preserve"> chart means splits discovered, and chart and gain value </w:t>
+      </w:r>
+      <w:r>
+        <w:t>manipulated</w:t>
+      </w:r>
+      <w:r>
+        <w:rPr>
+          <w:rFonts w:cs="Arial"/>
+          <w:rtl/>
+        </w:rPr>
+        <w:t>.</w:t>
+      </w:r>
+      <w:r>
+        <w:t xml:space="preserve"> Green chart means no split calculations.</w:t>
+      </w:r>
+    </w:p>
+    <w:p>
+      <w:pPr>
+        <w:bidi w:val="0"/>
+        <w:rPr>
+          <w:rFonts w:cs="Arial"/>
+          <w:sz w:val="28"/>
+          <w:szCs w:val="28"/>
+        </w:rPr>
+      </w:pPr>
+    </w:p>
+    <w:p>
+      <w:pPr>
+        <w:bidi w:val="0"/>
+        <w:rPr>
+          <w:b/>
+          <w:bCs/>
+          <w:sz w:val="32"/>
+          <w:szCs w:val="32"/>
+          <w:u w:val="single"/>
+        </w:rPr>
+      </w:pPr>
+      <w:r>
+        <w:rPr>
+          <w:b/>
+          <w:bCs/>
+          <w:sz w:val="32"/>
+          <w:szCs w:val="32"/>
+          <w:u w:val="single"/>
+        </w:rPr>
         <w:lastRenderedPageBreak/>
-        <w:t>AlphaVantage.co ignores splits and reverse-splits, and provide nominal stock or ETF price</w:t>
-      </w:r>
-      <w:r>
-        <w:rPr>
-          <w:rFonts w:cs="Arial"/>
-          <w:rtl/>
-        </w:rPr>
-        <w:t>.</w:t>
-      </w:r>
-      <w:r>
-        <w:t xml:space="preserve"> </w:t>
-      </w:r>
-      <w:r>
-        <w:t>The tool tries to guess splits by looking into sharp falls, or sharp rise</w:t>
-      </w:r>
-      <w:r>
-        <w:rPr>
-          <w:rFonts w:cs="Arial"/>
-          <w:rtl/>
-        </w:rPr>
-        <w:t>.</w:t>
-      </w:r>
-      <w:r>
-        <w:t xml:space="preserve"> </w:t>
-      </w:r>
-      <w:r>
-        <w:t>The button &lt;</w:t>
-      </w:r>
-      <w:proofErr w:type="spellStart"/>
-      <w:r>
-        <w:t>calc</w:t>
-      </w:r>
-      <w:proofErr w:type="spellEnd"/>
-      <w:r>
-        <w:t>-splits</w:t>
-      </w:r>
-      <w:proofErr w:type="gramStart"/>
-      <w:r>
-        <w:t>&gt;  allows</w:t>
-      </w:r>
-      <w:proofErr w:type="gramEnd"/>
-      <w:r>
-        <w:t xml:space="preserve"> to </w:t>
-      </w:r>
-      <w:proofErr w:type="spellStart"/>
-      <w:r>
-        <w:t>by pass</w:t>
-      </w:r>
-      <w:proofErr w:type="spellEnd"/>
-      <w:r>
-        <w:t xml:space="preserve"> these calculations</w:t>
-      </w:r>
-      <w:r>
-        <w:rPr>
-          <w:rFonts w:cs="Arial"/>
-          <w:rtl/>
-        </w:rPr>
-        <w:t>.</w:t>
-      </w:r>
-    </w:p>
-    <w:p>
-      <w:pPr>
-        <w:bidi w:val="0"/>
-      </w:pPr>
-      <w:r>
-        <w:t>The guessed splits column, can be shown by checkbox &lt;</w:t>
-      </w:r>
-      <w:proofErr w:type="spellStart"/>
-      <w:r>
-        <w:t>splits_list</w:t>
-      </w:r>
-      <w:proofErr w:type="spellEnd"/>
-      <w:r>
-        <w:rPr>
-          <w:rFonts w:cs="Arial" w:hint="cs"/>
-          <w:rtl/>
-        </w:rPr>
-        <w:t>&lt;</w:t>
-      </w:r>
-      <w:r>
-        <w:t xml:space="preserve">   Purple</w:t>
-      </w:r>
-      <w:r>
-        <w:t xml:space="preserve"> chart means splits discovered, and chart and gain value </w:t>
-      </w:r>
-      <w:r>
-        <w:t>manipulated</w:t>
-      </w:r>
-      <w:r>
-        <w:rPr>
-          <w:rFonts w:cs="Arial"/>
-          <w:rtl/>
-        </w:rPr>
-        <w:t>.</w:t>
-      </w:r>
-    </w:p>
-    <w:p>
-      <w:pPr>
-        <w:bidi w:val="0"/>
-        <w:rPr>
-          <w:sz w:val="32"/>
-          <w:szCs w:val="32"/>
-          <w:rtl/>
-        </w:rPr>
-      </w:pPr>
-      <w:r>
-        <w:rPr>
-          <w:sz w:val="32"/>
-          <w:szCs w:val="32"/>
-        </w:rPr>
-        <w:t>Used packages</w:t>
-      </w:r>
-    </w:p>
-    <w:p>
-      <w:pPr>
-        <w:bidi w:val="0"/>
-      </w:pPr>
-      <w:r>
-        <w:t xml:space="preserve">The tool is built on top of JavaScript, React.JS library, react-table, </w:t>
-      </w:r>
-      <w:proofErr w:type="spellStart"/>
-      <w:r>
-        <w:t>Plotly</w:t>
-      </w:r>
-      <w:proofErr w:type="spellEnd"/>
-      <w:r>
-        <w:t>, Redux, react-</w:t>
-      </w:r>
-      <w:proofErr w:type="spellStart"/>
-      <w:r>
-        <w:t>datepicker</w:t>
-      </w:r>
-      <w:proofErr w:type="spellEnd"/>
-    </w:p>
-    <w:p>
-      <w:pPr>
-        <w:bidi w:val="0"/>
-        <w:rPr>
-          <w:sz w:val="32"/>
-          <w:szCs w:val="32"/>
-        </w:rPr>
-      </w:pPr>
-      <w:r>
-        <w:rPr>
-          <w:sz w:val="32"/>
-          <w:szCs w:val="32"/>
-        </w:rPr>
         <w:t>Drop-Recovery-analysis</w:t>
       </w:r>
     </w:p>
@@ -1073,11 +980,12 @@
         </w:numPr>
         <w:bidi w:val="0"/>
       </w:pPr>
-      <w:proofErr w:type="spellStart"/>
-      <w:r>
-        <w:t>Algorithem</w:t>
-      </w:r>
-      <w:proofErr w:type="spellEnd"/>
+      <w:r>
+        <w:t>Algorith</w:t>
+      </w:r>
+      <w:r>
+        <w:t>m</w:t>
+      </w:r>
     </w:p>
     <w:p>
       <w:pPr>
@@ -1138,105 +1046,370 @@
       <w:pPr>
         <w:bidi w:val="0"/>
       </w:pPr>
+      <w:r>
+        <w:t>Default</w:t>
+      </w:r>
+      <w:r>
+        <w:t xml:space="preserve"> </w:t>
+      </w:r>
+      <w:r>
+        <w:t>date</w:t>
+      </w:r>
+      <w:r>
+        <w:t>s</w:t>
+      </w:r>
+      <w:r>
+        <w:t xml:space="preserve"> are:  </w:t>
+      </w:r>
+      <w:r>
+        <w:t>2008 market drop</w:t>
+      </w:r>
+      <w:r>
+        <w:t>,</w:t>
+      </w:r>
+      <w:r>
+        <w:t xml:space="preserve"> and 2020 market drop. </w:t>
+      </w:r>
+    </w:p>
+    <w:p>
+      <w:pPr>
+        <w:bidi w:val="0"/>
+        <w:rPr>
+          <w:b/>
+          <w:bCs/>
+          <w:u w:val="single"/>
+        </w:rPr>
+      </w:pPr>
+      <w:r>
+        <w:rPr>
+          <w:b/>
+          <w:bCs/>
+          <w:sz w:val="32"/>
+          <w:szCs w:val="32"/>
+          <w:u w:val="single"/>
+        </w:rPr>
+        <w:t>Stocks-compared-with-QQQ</w:t>
+      </w:r>
+    </w:p>
+    <w:p>
+      <w:pPr>
+        <w:bidi w:val="0"/>
+      </w:pPr>
+      <w:r>
+        <w:t>This button will show a list of stocks and ETF that are equivalent or better than QQQ, the list is retrieved from firebase shared database, that other users checked &lt;gain&gt; and &lt;info&gt;</w:t>
+      </w:r>
+    </w:p>
+    <w:p>
+      <w:pPr>
+        <w:bidi w:val="0"/>
+      </w:pPr>
+      <w:r>
+        <w:t>The bench mark for comparison is QQQ ETF, NASDAQ   hi-tech average</w:t>
+      </w:r>
+      <w:r>
+        <w:rPr>
+          <w:rFonts w:cs="Arial"/>
+          <w:rtl/>
+        </w:rPr>
+        <w:t>.</w:t>
+      </w:r>
+      <w:r>
+        <w:t xml:space="preserve"> User should hold only stocks that perform better than QQQ, or invest in QQQ. The columns: </w:t>
+      </w:r>
+      <w:proofErr w:type="spellStart"/>
+      <w:r>
+        <w:t>wk</w:t>
+      </w:r>
+      <w:proofErr w:type="spellEnd"/>
+      <w:r>
+        <w:t xml:space="preserve">, </w:t>
+      </w:r>
       <w:proofErr w:type="gramStart"/>
       <w:r>
-        <w:t xml:space="preserve">Default </w:t>
+        <w:t>mon</w:t>
+      </w:r>
+      <w:proofErr w:type="gramEnd"/>
+      <w:r>
+        <w:t xml:space="preserve">, 3mon, </w:t>
+      </w:r>
+      <w:proofErr w:type="spellStart"/>
+      <w:r>
+        <w:t>yr</w:t>
+      </w:r>
+      <w:proofErr w:type="spellEnd"/>
+      <w:r>
+        <w:t>, 2yr, 5yr, 10r, shows the gain proportion</w:t>
+      </w:r>
+      <w:r>
+        <w:rPr>
+          <w:rFonts w:cs="Arial"/>
+          <w:rtl/>
+        </w:rPr>
+        <w:t>.</w:t>
+      </w:r>
+      <w:r>
+        <w:t xml:space="preserve"> A gain of </w:t>
+      </w:r>
+      <w:proofErr w:type="gramStart"/>
+      <w:r>
+        <w:t>2,</w:t>
+      </w:r>
+      <w:proofErr w:type="gramEnd"/>
+      <w:r>
+        <w:t xml:space="preserve"> means the stock price doubled during that period</w:t>
+      </w:r>
+      <w:r>
+        <w:rPr>
+          <w:rFonts w:cs="Arial"/>
+          <w:rtl/>
+        </w:rPr>
+        <w:t>.</w:t>
+      </w:r>
+      <w:r>
+        <w:t xml:space="preserve"> Other fields can be found on google</w:t>
+      </w:r>
+      <w:r>
+        <w:rPr>
+          <w:rFonts w:cs="Arial"/>
+          <w:rtl/>
+        </w:rPr>
+        <w:t>.</w:t>
+      </w:r>
+    </w:p>
+    <w:p>
+      <w:pPr>
+        <w:bidi w:val="0"/>
+        <w:rPr>
+          <w:sz w:val="32"/>
+          <w:szCs w:val="32"/>
+        </w:rPr>
+      </w:pPr>
+      <w:r>
+        <w:rPr>
+          <w:sz w:val="32"/>
+          <w:szCs w:val="32"/>
+        </w:rPr>
+        <w:t xml:space="preserve">Backend </w:t>
+      </w:r>
+      <w:r>
+        <w:rPr>
+          <w:sz w:val="32"/>
+          <w:szCs w:val="32"/>
+        </w:rPr>
+        <w:t>database (firebase)</w:t>
+      </w:r>
+      <w:r>
+        <w:rPr>
+          <w:sz w:val="32"/>
+          <w:szCs w:val="32"/>
+        </w:rPr>
+        <w:t xml:space="preserve"> share info between users</w:t>
+      </w:r>
+    </w:p>
+    <w:p>
+      <w:pPr>
+        <w:bidi w:val="0"/>
+      </w:pPr>
+      <w:r>
+        <w:t xml:space="preserve">The tool stores gain and info data </w:t>
+      </w:r>
+      <w:r>
+        <w:t>shared with other users i</w:t>
+      </w:r>
+      <w:r>
+        <w:t>n a global database. This data is used to fill gain and info in the table.</w:t>
+      </w:r>
+    </w:p>
+    <w:p>
+      <w:pPr>
+        <w:bidi w:val="0"/>
+      </w:pPr>
+      <w:r>
+        <w:t xml:space="preserve">&lt;Stocks-compare-to-QQQ&gt; </w:t>
+      </w:r>
+      <w:r>
+        <w:t xml:space="preserve">The button </w:t>
+      </w:r>
+      <w:r>
+        <w:t>shows a list of symbols for stocks that are close to QQQ yearly gain.</w:t>
+      </w:r>
+    </w:p>
+    <w:p>
+      <w:pPr>
+        <w:bidi w:val="0"/>
+      </w:pPr>
+      <w:r>
+        <w:t>&lt;Stock-</w:t>
+      </w:r>
+      <w:r>
+        <w:t>popularity</w:t>
+      </w:r>
+      <w:r>
+        <w:t xml:space="preserve">&gt; </w:t>
+      </w:r>
+      <w:r>
+        <w:t>the</w:t>
       </w:r>
       <w:r>
         <w:t xml:space="preserve"> </w:t>
       </w:r>
       <w:r>
-        <w:t>date</w:t>
+        <w:t>button shows statistics of number of users that checked the gain of a symbol</w:t>
+      </w:r>
+    </w:p>
+    <w:p>
+      <w:pPr>
+        <w:bidi w:val="0"/>
+        <w:rPr>
+          <w:b/>
+          <w:bCs/>
+          <w:sz w:val="32"/>
+          <w:szCs w:val="32"/>
+          <w:u w:val="single"/>
+        </w:rPr>
+      </w:pPr>
+      <w:r>
+        <w:rPr>
+          <w:b/>
+          <w:bCs/>
+          <w:sz w:val="32"/>
+          <w:szCs w:val="32"/>
+          <w:u w:val="single"/>
+        </w:rPr>
+        <w:t>Persistence</w:t>
+      </w:r>
+      <w:r>
+        <w:rPr>
+          <w:b/>
+          <w:bCs/>
+          <w:sz w:val="32"/>
+          <w:szCs w:val="32"/>
+          <w:u w:val="single"/>
+        </w:rPr>
+        <w:t xml:space="preserve">  </w:t>
+      </w:r>
+      <w:r>
+        <w:rPr>
+          <w:sz w:val="32"/>
+          <w:szCs w:val="32"/>
+        </w:rPr>
+        <w:t xml:space="preserve"> </w:t>
+      </w:r>
+      <w:r>
+        <w:t xml:space="preserve">The tool saves local info in </w:t>
+      </w:r>
+      <w:proofErr w:type="spellStart"/>
+      <w:r>
+        <w:t>localstorage</w:t>
+      </w:r>
+      <w:proofErr w:type="spellEnd"/>
+    </w:p>
+    <w:p>
+      <w:pPr>
+        <w:bidi w:val="0"/>
+        <w:rPr>
+          <w:b/>
+          <w:bCs/>
+          <w:sz w:val="32"/>
+          <w:szCs w:val="32"/>
+          <w:u w:val="single"/>
+        </w:rPr>
+      </w:pPr>
+      <w:r>
+        <w:rPr>
+          <w:b/>
+          <w:bCs/>
+          <w:sz w:val="32"/>
+          <w:szCs w:val="32"/>
+          <w:u w:val="single"/>
+        </w:rPr>
+        <w:t xml:space="preserve">Used </w:t>
+      </w:r>
+      <w:proofErr w:type="gramStart"/>
+      <w:r>
+        <w:rPr>
+          <w:sz w:val="32"/>
+          <w:szCs w:val="32"/>
+        </w:rPr>
+        <w:t>packages</w:t>
+      </w:r>
+      <w:r>
+        <w:rPr>
+          <w:sz w:val="32"/>
+          <w:szCs w:val="32"/>
+        </w:rPr>
+        <w:t xml:space="preserve">  </w:t>
+      </w:r>
+      <w:r>
+        <w:t>The</w:t>
       </w:r>
       <w:proofErr w:type="gramEnd"/>
       <w:r>
-        <w:t xml:space="preserve"> before market crash</w:t>
-      </w:r>
-      <w:r>
-        <w:t xml:space="preserve">  5 Feb 2020.   The tool </w:t>
-      </w:r>
-    </w:p>
-    <w:p>
-      <w:pPr>
-        <w:bidi w:val="0"/>
-      </w:pPr>
-    </w:p>
-    <w:p>
-      <w:pPr>
-        <w:bidi w:val="0"/>
-        <w:rPr>
-          <w:sz w:val="32"/>
-          <w:szCs w:val="32"/>
-        </w:rPr>
-      </w:pPr>
-      <w:r>
-        <w:rPr>
-          <w:sz w:val="32"/>
-          <w:szCs w:val="32"/>
-        </w:rPr>
-        <w:t xml:space="preserve">Backend </w:t>
-      </w:r>
-      <w:r>
-        <w:rPr>
-          <w:sz w:val="32"/>
-          <w:szCs w:val="32"/>
-        </w:rPr>
-        <w:t>database (firebase)</w:t>
-      </w:r>
-    </w:p>
-    <w:p>
-      <w:pPr>
-        <w:bidi w:val="0"/>
-      </w:pPr>
-      <w:r>
-        <w:t xml:space="preserve">The tool stores gain and info data </w:t>
-      </w:r>
-      <w:r>
-        <w:t>is saved on a global database. This data is used to fill gain and info in the table.</w:t>
-      </w:r>
-    </w:p>
-    <w:p>
-      <w:pPr>
-        <w:bidi w:val="0"/>
-      </w:pPr>
-      <w:r>
-        <w:t xml:space="preserve">&lt;Stocks-compare-to-QQQ&gt; </w:t>
-      </w:r>
-      <w:r>
-        <w:t xml:space="preserve">The button </w:t>
-      </w:r>
-      <w:r>
-        <w:t>shows a list of symbols for stocks that are close to QQQ yearly gain.</w:t>
-      </w:r>
-    </w:p>
-    <w:p>
-      <w:pPr>
-        <w:bidi w:val="0"/>
-      </w:pPr>
-      <w:r>
-        <w:t>&lt;Stock-</w:t>
+        <w:t xml:space="preserve"> tool is built on top of JavaScript, React.JS library, react-table, </w:t>
       </w:r>
       <w:proofErr w:type="spellStart"/>
       <w:r>
-        <w:t>popolarity</w:t>
+        <w:t>Plotly</w:t>
       </w:r>
       <w:proofErr w:type="spellEnd"/>
       <w:r>
-        <w:t xml:space="preserve">&gt; </w:t>
-      </w:r>
-      <w:proofErr w:type="gramStart"/>
-      <w:r>
-        <w:t>The</w:t>
-      </w:r>
-      <w:proofErr w:type="gramEnd"/>
-      <w:r>
+        <w:t>, Redux, react-</w:t>
+      </w:r>
+      <w:proofErr w:type="spellStart"/>
+      <w:r>
+        <w:t>datepicker</w:t>
+      </w:r>
+      <w:proofErr w:type="spellEnd"/>
+    </w:p>
+    <w:p>
+      <w:pPr>
+        <w:bidi w:val="0"/>
+        <w:rPr>
+          <w:b/>
+          <w:bCs/>
+          <w:sz w:val="32"/>
+          <w:szCs w:val="32"/>
+          <w:u w:val="single"/>
+        </w:rPr>
+      </w:pPr>
+      <w:r>
+        <w:rPr>
+          <w:b/>
+          <w:bCs/>
+          <w:sz w:val="32"/>
+          <w:szCs w:val="32"/>
+          <w:u w:val="single"/>
+        </w:rPr>
+        <w:t xml:space="preserve">Bug report and enhancements </w:t>
+      </w:r>
+    </w:p>
+    <w:p>
+      <w:pPr>
+        <w:bidi w:val="0"/>
+      </w:pPr>
+      <w:r>
+        <w:t xml:space="preserve">The tool was developed by Eli </w:t>
+      </w:r>
+      <w:proofErr w:type="spellStart"/>
+      <w:r>
+        <w:t>Shagam</w:t>
+      </w:r>
+      <w:proofErr w:type="spellEnd"/>
+      <w:r>
+        <w:t>, Please send any bug report, or enhancement request to eli.shagam@gmail.com</w:t>
+      </w:r>
+      <w:r>
+        <w:rPr>
+          <w:rFonts w:cs="Arial"/>
+          <w:rtl/>
+        </w:rPr>
         <w:t xml:space="preserve"> </w:t>
       </w:r>
-      <w:bookmarkStart w:id="0" w:name="_GoBack"/>
-      <w:bookmarkEnd w:id="0"/>
-      <w:r>
-        <w:t>button shows statistics of number of users that checked the gain of a symbol</w:t>
-      </w:r>
+    </w:p>
+    <w:p>
+      <w:pPr>
+        <w:bidi w:val="0"/>
+      </w:pPr>
     </w:p>
     <w:p>
       <w:pPr>

</xml_diff>

<commit_message>
Add table column description to Manual
</commit_message>
<xml_diff>
--- a/src/Manual.docx
+++ b/src/Manual.docx
@@ -1134,18 +1134,7 @@
         <w:t>This button will show a list of stocks and ETF that are equivalent or better than QQQ, the list is retrieved from shared database</w:t>
       </w:r>
       <w:r>
-        <w:t xml:space="preserve"> </w:t>
-      </w:r>
-      <w:bookmarkStart w:id="0" w:name="_GoBack"/>
-      <w:bookmarkEnd w:id="0"/>
-      <w:r>
-        <w:t>(</w:t>
-      </w:r>
-      <w:r>
-        <w:t>firebase</w:t>
-      </w:r>
-      <w:r>
-        <w:t>)</w:t>
+        <w:t xml:space="preserve"> (firebase)</w:t>
       </w:r>
       <w:r>
         <w:t>, that other users checked &lt;gain&gt; and &lt;info&gt;</w:t>
@@ -1370,10 +1359,7 @@
           <w:u w:val="single"/>
         </w:rPr>
       </w:pPr>
-    </w:p>
-    <w:p>
-      <w:pPr>
-        <w:bidi w:val="0"/>
+      <w:r>
         <w:rPr>
           <w:b/>
           <w:bCs/>
@@ -1381,6 +1367,477 @@
           <w:szCs w:val="32"/>
           <w:u w:val="single"/>
         </w:rPr>
+        <w:lastRenderedPageBreak/>
+        <w:t>Table Fields</w:t>
+      </w:r>
+    </w:p>
+    <w:p>
+      <w:pPr>
+        <w:bidi w:val="0"/>
+      </w:pPr>
+      <w:r>
+        <w:t>Symbol: ticker of stock of a company or ETF</w:t>
+      </w:r>
+    </w:p>
+    <w:p>
+      <w:pPr>
+        <w:bidi w:val="0"/>
+      </w:pPr>
+      <w:r>
+        <w:t>Exchange:  NASDAQ or NYSE</w:t>
+      </w:r>
+    </w:p>
+    <w:p>
+      <w:pPr>
+        <w:bidi w:val="0"/>
+      </w:pPr>
+      <w:r>
+        <w:t>Industry:</w:t>
+      </w:r>
+      <w:r>
+        <w:t xml:space="preserve"> Services / Electronic/ Medical </w:t>
+      </w:r>
+      <w:proofErr w:type="gramStart"/>
+      <w:r>
+        <w:t xml:space="preserve">/ </w:t>
+      </w:r>
+      <w:r>
+        <w:t xml:space="preserve"> </w:t>
+      </w:r>
+      <w:r>
+        <w:t>Biological</w:t>
+      </w:r>
+      <w:proofErr w:type="gramEnd"/>
+      <w:r>
+        <w:t xml:space="preserve"> / Computers/ Pharma</w:t>
+      </w:r>
+    </w:p>
+    <w:p>
+      <w:pPr>
+        <w:bidi w:val="0"/>
+      </w:pPr>
+    </w:p>
+    <w:p>
+      <w:pPr>
+        <w:bidi w:val="0"/>
+      </w:pPr>
+      <w:r>
+        <w:t>PE:  Stock price / Yearly earning per stock</w:t>
+      </w:r>
+    </w:p>
+    <w:p>
+      <w:pPr>
+        <w:bidi w:val="0"/>
+      </w:pPr>
+      <w:proofErr w:type="gramStart"/>
+      <w:r>
+        <w:t>PE(</w:t>
+      </w:r>
+      <w:proofErr w:type="gramEnd"/>
+      <w:r>
+        <w:t>F):</w:t>
+      </w:r>
+    </w:p>
+    <w:p>
+      <w:pPr>
+        <w:pStyle w:val="Heading2"/>
+        <w:shd w:val="clear" w:color="auto" w:fill="FFFFFF"/>
+        <w:rPr>
+          <w:rFonts w:ascii="Arial" w:hAnsi="Arial" w:cs="Arial"/>
+          <w:b w:val="0"/>
+          <w:bCs w:val="0"/>
+          <w:color w:val="111111"/>
+          <w:sz w:val="22"/>
+          <w:szCs w:val="22"/>
+        </w:rPr>
+      </w:pPr>
+      <w:proofErr w:type="gramStart"/>
+      <w:r>
+        <w:rPr>
+          <w:b w:val="0"/>
+          <w:bCs w:val="0"/>
+          <w:sz w:val="22"/>
+          <w:szCs w:val="22"/>
+        </w:rPr>
+        <w:t>PE(</w:t>
+      </w:r>
+      <w:proofErr w:type="gramEnd"/>
+      <w:r>
+        <w:rPr>
+          <w:b w:val="0"/>
+          <w:bCs w:val="0"/>
+          <w:sz w:val="22"/>
+          <w:szCs w:val="22"/>
+        </w:rPr>
+        <w:t>TTM):</w:t>
+      </w:r>
+      <w:r>
+        <w:rPr>
+          <w:b w:val="0"/>
+          <w:bCs w:val="0"/>
+          <w:sz w:val="22"/>
+          <w:szCs w:val="22"/>
+        </w:rPr>
+        <w:t xml:space="preserve"> PE of </w:t>
+      </w:r>
+      <w:r>
+        <w:rPr>
+          <w:rFonts w:ascii="Arial" w:hAnsi="Arial" w:cs="Arial"/>
+          <w:b w:val="0"/>
+          <w:bCs w:val="0"/>
+          <w:color w:val="111111"/>
+          <w:sz w:val="22"/>
+          <w:szCs w:val="22"/>
+        </w:rPr>
+        <w:t>Trailing 12 Months</w:t>
+      </w:r>
+    </w:p>
+    <w:p>
+      <w:pPr>
+        <w:bidi w:val="0"/>
+      </w:pPr>
+      <w:r>
+        <w:t>PE</w:t>
+      </w:r>
+      <w:r>
+        <w:t>G:  PE / Yearly earnings growth</w:t>
+      </w:r>
+    </w:p>
+    <w:p>
+      <w:pPr>
+        <w:bidi w:val="0"/>
+      </w:pPr>
+      <w:proofErr w:type="spellStart"/>
+      <w:r>
+        <w:t>Div</w:t>
+      </w:r>
+      <w:proofErr w:type="spellEnd"/>
+      <w:r>
+        <w:t xml:space="preserve">:  Yearly dividend </w:t>
+      </w:r>
+      <w:r>
+        <w:t xml:space="preserve">per stock / </w:t>
+      </w:r>
+      <w:proofErr w:type="spellStart"/>
+      <w:r>
+        <w:t>A</w:t>
+      </w:r>
+      <w:r>
+        <w:t>tock</w:t>
+      </w:r>
+      <w:proofErr w:type="spellEnd"/>
+      <w:r>
+        <w:t xml:space="preserve"> </w:t>
+      </w:r>
+      <w:r>
+        <w:t xml:space="preserve">_price </w:t>
+      </w:r>
+      <w:r>
+        <w:t xml:space="preserve">  </w:t>
+      </w:r>
+      <w:r>
+        <w:t>(</w:t>
+      </w:r>
+      <w:proofErr w:type="gramStart"/>
+      <w:r>
+        <w:t>0.05  means</w:t>
+      </w:r>
+      <w:proofErr w:type="gramEnd"/>
+      <w:r>
+        <w:t xml:space="preserve"> the that for $100 worth of stocks, you get $1</w:t>
+      </w:r>
+      <w:r>
+        <w:t>)</w:t>
+      </w:r>
+      <w:bookmarkStart w:id="0" w:name="_GoBack"/>
+      <w:bookmarkEnd w:id="0"/>
+    </w:p>
+    <w:p>
+      <w:pPr>
+        <w:bidi w:val="0"/>
+      </w:pPr>
+      <w:r>
+        <w:t xml:space="preserve">BETA:  fluctuation compared with other stocks of same </w:t>
+      </w:r>
+      <w:proofErr w:type="gramStart"/>
+      <w:r>
+        <w:t>industry  (</w:t>
+      </w:r>
+      <w:proofErr w:type="gramEnd"/>
+      <w:r>
+        <w:t>0.8 means less volatile than average)</w:t>
+      </w:r>
+    </w:p>
+    <w:p>
+      <w:pPr>
+        <w:bidi w:val="0"/>
+      </w:pPr>
+      <w:r>
+        <w:t xml:space="preserve">EV/EBITDA:  </w:t>
+      </w:r>
+      <w:r>
+        <w:t>Enterprise value</w:t>
+      </w:r>
+      <w:r>
+        <w:t xml:space="preserve"> </w:t>
+      </w:r>
+      <w:r>
+        <w:rPr>
+          <w:rFonts w:ascii="Segoe UI" w:hAnsi="Segoe UI" w:cs="Segoe UI"/>
+          <w:color w:val="212121"/>
+        </w:rPr>
+        <w:t>(Current Market Cap + Debt + Minority Interest + preferred shares – cash)</w:t>
+      </w:r>
+      <w:r>
+        <w:rPr>
+          <w:rFonts w:ascii="Segoe UI" w:hAnsi="Segoe UI" w:cs="Segoe UI"/>
+          <w:color w:val="212121"/>
+          <w:sz w:val="30"/>
+          <w:szCs w:val="30"/>
+        </w:rPr>
+        <w:t xml:space="preserve"> / </w:t>
+      </w:r>
+      <w:r>
+        <w:rPr>
+          <w:rFonts w:ascii="Segoe UI" w:hAnsi="Segoe UI" w:cs="Segoe UI"/>
+          <w:color w:val="212121"/>
+        </w:rPr>
+        <w:t>(earnings before interest, taxes, depreciation, and amortization) </w:t>
+      </w:r>
+    </w:p>
+    <w:p>
+      <w:pPr>
+        <w:bidi w:val="0"/>
+      </w:pPr>
+      <w:r>
+        <w:t>EV/Revenue: Enterprise value / yearly revenue</w:t>
+      </w:r>
+    </w:p>
+    <w:p>
+      <w:pPr>
+        <w:bidi w:val="0"/>
+      </w:pPr>
+      <w:proofErr w:type="spellStart"/>
+      <w:r>
+        <w:t>PriceToBook</w:t>
+      </w:r>
+      <w:proofErr w:type="spellEnd"/>
+      <w:r>
+        <w:t>:  Company valuation / Book value.</w:t>
+      </w:r>
+    </w:p>
+    <w:p>
+      <w:pPr>
+        <w:bidi w:val="0"/>
+      </w:pPr>
+      <w:r>
+        <w:t>Target: Analysts expected price / actual price</w:t>
+      </w:r>
+    </w:p>
+    <w:p>
+      <w:pPr>
+        <w:bidi w:val="0"/>
+      </w:pPr>
+    </w:p>
+    <w:p>
+      <w:pPr>
+        <w:bidi w:val="0"/>
+      </w:pPr>
+      <w:proofErr w:type="spellStart"/>
+      <w:r>
+        <w:t>Wk</w:t>
+      </w:r>
+      <w:proofErr w:type="spellEnd"/>
+      <w:r>
+        <w:t xml:space="preserve"> (Week), 2wk, Mon (Month)</w:t>
+      </w:r>
+      <w:proofErr w:type="gramStart"/>
+      <w:r>
+        <w:t>,  2Mon</w:t>
+      </w:r>
+      <w:proofErr w:type="gramEnd"/>
+      <w:r>
+        <w:t xml:space="preserve">, 6Mon, </w:t>
+      </w:r>
+      <w:proofErr w:type="spellStart"/>
+      <w:r>
+        <w:t>yr</w:t>
+      </w:r>
+      <w:proofErr w:type="spellEnd"/>
+      <w:r>
+        <w:t xml:space="preserve">(year), ….  </w:t>
+      </w:r>
+      <w:proofErr w:type="spellStart"/>
+      <w:r>
+        <w:t>Latest_price</w:t>
+      </w:r>
+      <w:proofErr w:type="spellEnd"/>
+      <w:r>
+        <w:t xml:space="preserve"> / price </w:t>
+      </w:r>
+      <w:r>
+        <w:t>w</w:t>
+      </w:r>
+      <w:r>
+        <w:t>ee</w:t>
+      </w:r>
+      <w:r>
+        <w:t>k/mon/</w:t>
+      </w:r>
+      <w:proofErr w:type="gramStart"/>
+      <w:r>
+        <w:t>year  Ago</w:t>
+      </w:r>
+      <w:proofErr w:type="gramEnd"/>
+      <w:r>
+        <w:t xml:space="preserve">) </w:t>
+      </w:r>
+    </w:p>
+    <w:p>
+      <w:pPr>
+        <w:bidi w:val="0"/>
+      </w:pPr>
+    </w:p>
+    <w:p>
+      <w:pPr>
+        <w:bidi w:val="0"/>
+      </w:pPr>
+      <w:r>
+        <w:t xml:space="preserve">Splits:  a flag shows if split calculated. Raw data (turn </w:t>
+      </w:r>
+      <w:proofErr w:type="gramStart"/>
+      <w:r>
+        <w:t>off  &lt;</w:t>
+      </w:r>
+      <w:proofErr w:type="spellStart"/>
+      <w:proofErr w:type="gramEnd"/>
+      <w:r>
+        <w:t>calc_splits</w:t>
+      </w:r>
+      <w:proofErr w:type="spellEnd"/>
+      <w:r>
+        <w:t xml:space="preserve">&gt; to prevent splits guessing), </w:t>
+      </w:r>
+      <w:r>
+        <w:t>(Calculated when &lt;gain&gt; pressed)</w:t>
+      </w:r>
+      <w:r>
+        <w:t xml:space="preserve"> </w:t>
+      </w:r>
+    </w:p>
+    <w:p>
+      <w:pPr>
+        <w:bidi w:val="0"/>
+      </w:pPr>
+      <w:proofErr w:type="spellStart"/>
+      <w:r>
+        <w:t>Split_list</w:t>
+      </w:r>
+      <w:proofErr w:type="spellEnd"/>
+      <w:r>
+        <w:t xml:space="preserve">:  </w:t>
+      </w:r>
+      <w:proofErr w:type="spellStart"/>
+      <w:r>
+        <w:t>guessed</w:t>
+      </w:r>
+      <w:proofErr w:type="spellEnd"/>
+      <w:r>
+        <w:t xml:space="preserve"> list of splits or reversed splits.  (</w:t>
+      </w:r>
+      <w:proofErr w:type="gramStart"/>
+      <w:r>
+        <w:t>assumed</w:t>
+      </w:r>
+      <w:proofErr w:type="gramEnd"/>
+      <w:r>
+        <w:t xml:space="preserve"> because of sudden value change)</w:t>
+      </w:r>
+    </w:p>
+    <w:p>
+      <w:pPr>
+        <w:bidi w:val="0"/>
+      </w:pPr>
+    </w:p>
+    <w:p>
+      <w:pPr>
+        <w:bidi w:val="0"/>
+      </w:pPr>
+      <w:proofErr w:type="spellStart"/>
+      <w:r>
+        <w:t>Info_date</w:t>
+      </w:r>
+      <w:proofErr w:type="spellEnd"/>
+      <w:r>
+        <w:t>:  Date when info retrieved (&lt;info&gt; button pressed)</w:t>
+      </w:r>
+    </w:p>
+    <w:p>
+      <w:pPr>
+        <w:bidi w:val="0"/>
+      </w:pPr>
+      <w:proofErr w:type="spellStart"/>
+      <w:r>
+        <w:t>Gain_date</w:t>
+      </w:r>
+      <w:proofErr w:type="spellEnd"/>
+      <w:r>
+        <w:t>: Date when gain retrieved (&lt;gain</w:t>
+      </w:r>
+      <w:r>
+        <w:t>&gt; button pressed</w:t>
+      </w:r>
+      <w:r>
+        <w:t>)</w:t>
+      </w:r>
+    </w:p>
+    <w:p>
+      <w:pPr>
+        <w:bidi w:val="0"/>
+      </w:pPr>
+    </w:p>
+    <w:p>
+      <w:pPr>
+        <w:bidi w:val="0"/>
+      </w:pPr>
+      <w:r>
+        <w:t>Drop:  Lowest price during drop / highest price before drop (Calculated when &lt;gain&gt; pressed)</w:t>
+      </w:r>
+    </w:p>
+    <w:p>
+      <w:pPr>
+        <w:bidi w:val="0"/>
+      </w:pPr>
+      <w:proofErr w:type="spellStart"/>
+      <w:r>
+        <w:t>RecoveyWeek</w:t>
+      </w:r>
+      <w:proofErr w:type="spellEnd"/>
+      <w:r>
+        <w:t>: number of weeks to reach price before drop</w:t>
+      </w:r>
+    </w:p>
+    <w:p>
+      <w:pPr>
+        <w:bidi w:val="0"/>
+      </w:pPr>
+      <w:proofErr w:type="spellStart"/>
+      <w:r>
+        <w:t>Drop_date</w:t>
+      </w:r>
+      <w:proofErr w:type="spellEnd"/>
+      <w:r>
+        <w:t>: week of lowest price</w:t>
+      </w:r>
+    </w:p>
+    <w:p>
+      <w:pPr>
+        <w:bidi w:val="0"/>
+      </w:pPr>
+    </w:p>
+    <w:p>
+      <w:pPr>
+        <w:bidi w:val="0"/>
       </w:pPr>
     </w:p>
     <w:p>
@@ -2036,6 +2493,26 @@
       <w:bidi/>
     </w:pPr>
   </w:style>
+  <w:style w:type="paragraph" w:styleId="Heading2">
+    <w:name w:val="heading 2"/>
+    <w:basedOn w:val="Normal"/>
+    <w:link w:val="Heading2Char"/>
+    <w:uiPriority w:val="9"/>
+    <w:qFormat/>
+    <w:rsid w:val="001D69BB"/>
+    <w:pPr>
+      <w:bidi w:val="0"/>
+      <w:spacing w:before="100" w:beforeAutospacing="1" w:after="100" w:afterAutospacing="1" w:line="240" w:lineRule="auto"/>
+      <w:outlineLvl w:val="1"/>
+    </w:pPr>
+    <w:rPr>
+      <w:rFonts w:ascii="Times New Roman" w:eastAsia="Times New Roman" w:hAnsi="Times New Roman" w:cs="Times New Roman"/>
+      <w:b/>
+      <w:bCs/>
+      <w:sz w:val="36"/>
+      <w:szCs w:val="36"/>
+    </w:rPr>
+  </w:style>
   <w:style w:type="character" w:default="1" w:styleId="DefaultParagraphFont">
     <w:name w:val="Default Paragraph Font"/>
     <w:uiPriority w:val="1"/>
@@ -2073,6 +2550,25 @@
       <w:ind w:left="720"/>
       <w:contextualSpacing/>
     </w:pPr>
+  </w:style>
+  <w:style w:type="character" w:customStyle="1" w:styleId="Heading2Char">
+    <w:name w:val="Heading 2 Char"/>
+    <w:basedOn w:val="DefaultParagraphFont"/>
+    <w:link w:val="Heading2"/>
+    <w:uiPriority w:val="9"/>
+    <w:rsid w:val="001D69BB"/>
+    <w:rPr>
+      <w:rFonts w:ascii="Times New Roman" w:eastAsia="Times New Roman" w:hAnsi="Times New Roman" w:cs="Times New Roman"/>
+      <w:b/>
+      <w:bCs/>
+      <w:sz w:val="36"/>
+      <w:szCs w:val="36"/>
+    </w:rPr>
+  </w:style>
+  <w:style w:type="character" w:customStyle="1" w:styleId="mntl-sc-block-headingtext">
+    <w:name w:val="mntl-sc-block-heading__text"/>
+    <w:basedOn w:val="DefaultParagraphFont"/>
+    <w:rsid w:val="001D69BB"/>
   </w:style>
 </w:styles>
 </file>
@@ -2240,6 +2736,26 @@
       <w:bidi/>
     </w:pPr>
   </w:style>
+  <w:style w:type="paragraph" w:styleId="Heading2">
+    <w:name w:val="heading 2"/>
+    <w:basedOn w:val="Normal"/>
+    <w:link w:val="Heading2Char"/>
+    <w:uiPriority w:val="9"/>
+    <w:qFormat/>
+    <w:rsid w:val="001D69BB"/>
+    <w:pPr>
+      <w:bidi w:val="0"/>
+      <w:spacing w:before="100" w:beforeAutospacing="1" w:after="100" w:afterAutospacing="1" w:line="240" w:lineRule="auto"/>
+      <w:outlineLvl w:val="1"/>
+    </w:pPr>
+    <w:rPr>
+      <w:rFonts w:ascii="Times New Roman" w:eastAsia="Times New Roman" w:hAnsi="Times New Roman" w:cs="Times New Roman"/>
+      <w:b/>
+      <w:bCs/>
+      <w:sz w:val="36"/>
+      <w:szCs w:val="36"/>
+    </w:rPr>
+  </w:style>
   <w:style w:type="character" w:default="1" w:styleId="DefaultParagraphFont">
     <w:name w:val="Default Paragraph Font"/>
     <w:uiPriority w:val="1"/>
@@ -2277,6 +2793,25 @@
       <w:ind w:left="720"/>
       <w:contextualSpacing/>
     </w:pPr>
+  </w:style>
+  <w:style w:type="character" w:customStyle="1" w:styleId="Heading2Char">
+    <w:name w:val="Heading 2 Char"/>
+    <w:basedOn w:val="DefaultParagraphFont"/>
+    <w:link w:val="Heading2"/>
+    <w:uiPriority w:val="9"/>
+    <w:rsid w:val="001D69BB"/>
+    <w:rPr>
+      <w:rFonts w:ascii="Times New Roman" w:eastAsia="Times New Roman" w:hAnsi="Times New Roman" w:cs="Times New Roman"/>
+      <w:b/>
+      <w:bCs/>
+      <w:sz w:val="36"/>
+      <w:szCs w:val="36"/>
+    </w:rPr>
+  </w:style>
+  <w:style w:type="character" w:customStyle="1" w:styleId="mntl-sc-block-headingtext">
+    <w:name w:val="mntl-sc-block-heading__text"/>
+    <w:basedOn w:val="DefaultParagraphFont"/>
+    <w:rsid w:val="001D69BB"/>
   </w:style>
 </w:styles>
 </file>

</xml_diff>

<commit_message>
Add some to doc, rename EV/R
</commit_message>
<xml_diff>
--- a/src/Manual.docx
+++ b/src/Manual.docx
@@ -496,12 +496,38 @@
       <w:pPr>
         <w:bidi w:val="0"/>
         <w:rPr>
-          <w:b/>
-          <w:bCs/>
-          <w:sz w:val="32"/>
-          <w:szCs w:val="32"/>
-          <w:u w:val="single"/>
-        </w:rPr>
+          <w:sz w:val="32"/>
+          <w:szCs w:val="32"/>
+        </w:rPr>
+      </w:pPr>
+      <w:r>
+        <w:rPr>
+          <w:sz w:val="32"/>
+          <w:szCs w:val="32"/>
+        </w:rPr>
+        <w:t>CHART</w:t>
+      </w:r>
+    </w:p>
+    <w:p>
+      <w:pPr>
+        <w:bidi w:val="0"/>
+      </w:pPr>
+      <w:r>
+        <w:t>Each pressing of &lt;gain</w:t>
+      </w:r>
+      <w:r>
+        <w:t xml:space="preserve">&gt; </w:t>
+      </w:r>
+      <w:r>
+        <w:t xml:space="preserve">will draw </w:t>
+      </w:r>
+      <w:r>
+        <w:t>a chart of the symbol, of the last 22 years based on weekly opening price.</w:t>
+      </w:r>
+    </w:p>
+    <w:p>
+      <w:pPr>
+        <w:bidi w:val="0"/>
       </w:pPr>
     </w:p>
     <w:p>
@@ -697,6 +723,7 @@
         <w:bidi w:val="0"/>
       </w:pPr>
       <w:r>
+        <w:lastRenderedPageBreak/>
         <w:t xml:space="preserve">Market info retrieved through </w:t>
       </w:r>
       <w:r>
@@ -769,7 +796,6 @@
         <w:bidi w:val="0"/>
       </w:pPr>
       <w:r>
-        <w:lastRenderedPageBreak/>
         <w:t>The guessed splits column, can be shown by checkbox &lt;</w:t>
       </w:r>
       <w:proofErr w:type="spellStart"/>
@@ -1123,6 +1149,16 @@
           <w:szCs w:val="32"/>
           <w:u w:val="single"/>
         </w:rPr>
+        <w:t>SHOW-</w:t>
+      </w:r>
+      <w:r>
+        <w:rPr>
+          <w:b/>
+          <w:bCs/>
+          <w:sz w:val="32"/>
+          <w:szCs w:val="32"/>
+          <w:u w:val="single"/>
+        </w:rPr>
         <w:t>STOCKS-COMPARED-WITH-QQQ</w:t>
       </w:r>
     </w:p>
@@ -1221,6 +1257,70 @@
       <w:pPr>
         <w:bidi w:val="0"/>
         <w:rPr>
+          <w:b/>
+          <w:bCs/>
+          <w:sz w:val="32"/>
+          <w:szCs w:val="32"/>
+          <w:u w:val="single"/>
+        </w:rPr>
+      </w:pPr>
+    </w:p>
+    <w:p>
+      <w:pPr>
+        <w:bidi w:val="0"/>
+        <w:rPr>
+          <w:b/>
+          <w:bCs/>
+          <w:u w:val="single"/>
+        </w:rPr>
+      </w:pPr>
+      <w:r>
+        <w:rPr>
+          <w:b/>
+          <w:bCs/>
+          <w:sz w:val="32"/>
+          <w:szCs w:val="32"/>
+          <w:u w:val="single"/>
+        </w:rPr>
+        <w:t>SHOW-</w:t>
+      </w:r>
+      <w:r>
+        <w:rPr>
+          <w:b/>
+          <w:bCs/>
+          <w:sz w:val="32"/>
+          <w:szCs w:val="32"/>
+          <w:u w:val="single"/>
+        </w:rPr>
+        <w:t>STOCKS-COMPARED-WITH-QQQ</w:t>
+      </w:r>
+    </w:p>
+    <w:p>
+      <w:pPr>
+        <w:bidi w:val="0"/>
+        <w:rPr>
+          <w:sz w:val="32"/>
+          <w:szCs w:val="32"/>
+        </w:rPr>
+      </w:pPr>
+      <w:r>
+        <w:t>This button will insert in table</w:t>
+      </w:r>
+      <w:r>
+        <w:rPr>
+          <w:sz w:val="32"/>
+          <w:szCs w:val="32"/>
+        </w:rPr>
+        <w:t xml:space="preserve"> </w:t>
+      </w:r>
+      <w:r>
+        <w:t>stocks and ETF that are equivalent or better than QQQ</w:t>
+      </w:r>
+    </w:p>
+    <w:p>
+      <w:pPr>
+        <w:bidi w:val="0"/>
+        <w:rPr>
           <w:sz w:val="32"/>
           <w:szCs w:val="32"/>
         </w:rPr>
@@ -1253,6 +1353,7 @@
         <w:bidi w:val="0"/>
       </w:pPr>
       <w:r>
+        <w:lastRenderedPageBreak/>
         <w:t xml:space="preserve">The tool stores gain and info data </w:t>
       </w:r>
       <w:r>
@@ -1315,11 +1416,8 @@
       <w:pPr>
         <w:bidi w:val="0"/>
         <w:rPr>
-          <w:b/>
-          <w:bCs/>
-          <w:sz w:val="32"/>
-          <w:szCs w:val="32"/>
-          <w:u w:val="single"/>
+          <w:sz w:val="32"/>
+          <w:szCs w:val="32"/>
         </w:rPr>
       </w:pPr>
       <w:r>
@@ -1332,6 +1430,18 @@
         </w:rPr>
         <w:t>PERSISTENCE</w:t>
       </w:r>
+    </w:p>
+    <w:p>
+      <w:pPr>
+        <w:bidi w:val="0"/>
+        <w:rPr>
+          <w:b/>
+          <w:bCs/>
+          <w:sz w:val="32"/>
+          <w:szCs w:val="32"/>
+          <w:u w:val="single"/>
+        </w:rPr>
+      </w:pPr>
       <w:r>
         <w:rPr>
           <w:sz w:val="32"/>
@@ -1340,34 +1450,57 @@
         <w:t xml:space="preserve"> </w:t>
       </w:r>
       <w:r>
-        <w:t xml:space="preserve">The tool saves local info in </w:t>
+        <w:t xml:space="preserve">The tool saves </w:t>
+      </w:r>
+      <w:r>
+        <w:t xml:space="preserve">the table data </w:t>
+      </w:r>
+      <w:r>
+        <w:t xml:space="preserve">in </w:t>
       </w:r>
       <w:proofErr w:type="spellStart"/>
       <w:r>
-        <w:t>localstorage</w:t>
+        <w:t>loca</w:t>
       </w:r>
       <w:proofErr w:type="spellEnd"/>
-    </w:p>
-    <w:p>
-      <w:pPr>
-        <w:bidi w:val="0"/>
-        <w:rPr>
-          <w:b/>
-          <w:bCs/>
-          <w:sz w:val="32"/>
-          <w:szCs w:val="32"/>
-          <w:u w:val="single"/>
-        </w:rPr>
-      </w:pPr>
-      <w:r>
-        <w:rPr>
-          <w:b/>
-          <w:bCs/>
-          <w:sz w:val="32"/>
-          <w:szCs w:val="32"/>
-          <w:u w:val="single"/>
-        </w:rPr>
-        <w:lastRenderedPageBreak/>
+      <w:r>
+        <w:t>-</w:t>
+      </w:r>
+      <w:r>
+        <w:t>storage</w:t>
+      </w:r>
+    </w:p>
+    <w:p>
+      <w:pPr>
+        <w:bidi w:val="0"/>
+        <w:rPr>
+          <w:b/>
+          <w:bCs/>
+          <w:sz w:val="32"/>
+          <w:szCs w:val="32"/>
+          <w:u w:val="single"/>
+        </w:rPr>
+      </w:pPr>
+    </w:p>
+    <w:p>
+      <w:pPr>
+        <w:bidi w:val="0"/>
+        <w:rPr>
+          <w:b/>
+          <w:bCs/>
+          <w:sz w:val="32"/>
+          <w:szCs w:val="32"/>
+          <w:u w:val="single"/>
+        </w:rPr>
+      </w:pPr>
+      <w:r>
+        <w:rPr>
+          <w:b/>
+          <w:bCs/>
+          <w:sz w:val="32"/>
+          <w:szCs w:val="32"/>
+          <w:u w:val="single"/>
+        </w:rPr>
         <w:t>Table Fields</w:t>
       </w:r>
     </w:p>
@@ -1549,8 +1682,6 @@
       <w:r>
         <w:t>)</w:t>
       </w:r>
-      <w:bookmarkStart w:id="0" w:name="_GoBack"/>
-      <w:bookmarkEnd w:id="0"/>
     </w:p>
     <w:p>
       <w:pPr>
@@ -1576,10 +1707,7 @@
         <w:t xml:space="preserve">EV/EBITDA:  </w:t>
       </w:r>
       <w:r>
-        <w:t>Enterprise value</w:t>
-      </w:r>
-      <w:r>
-        <w:t xml:space="preserve"> </w:t>
+        <w:t xml:space="preserve">Enterprise value </w:t>
       </w:r>
       <w:r>
         <w:rPr>
@@ -1673,16 +1801,7 @@
       </w:r>
       <w:proofErr w:type="spellEnd"/>
       <w:r>
-        <w:t xml:space="preserve"> / price </w:t>
-      </w:r>
-      <w:r>
-        <w:t>w</w:t>
-      </w:r>
-      <w:r>
-        <w:t>ee</w:t>
-      </w:r>
-      <w:r>
-        <w:t>k/mon/</w:t>
+        <w:t xml:space="preserve"> / price week/mon/</w:t>
       </w:r>
       <w:proofErr w:type="gramStart"/>
       <w:r>
@@ -1716,13 +1835,7 @@
       </w:r>
       <w:proofErr w:type="spellEnd"/>
       <w:r>
-        <w:t xml:space="preserve">&gt; to prevent splits guessing), </w:t>
-      </w:r>
-      <w:r>
-        <w:t>(Calculated when &lt;gain&gt; pressed)</w:t>
-      </w:r>
-      <w:r>
-        <w:t xml:space="preserve"> </w:t>
+        <w:t xml:space="preserve">&gt; to prevent splits guessing), (Calculated when &lt;gain&gt; pressed) </w:t>
       </w:r>
     </w:p>
     <w:p>
@@ -1782,13 +1895,7 @@
       </w:r>
       <w:proofErr w:type="spellEnd"/>
       <w:r>
-        <w:t>: Date when gain retrieved (&lt;gain</w:t>
-      </w:r>
-      <w:r>
-        <w:t>&gt; button pressed</w:t>
-      </w:r>
-      <w:r>
-        <w:t>)</w:t>
+        <w:t>: Date when gain retrieved (&lt;gain&gt; button pressed)</w:t>
       </w:r>
     </w:p>
     <w:p>
@@ -1834,6 +1941,65 @@
       <w:pPr>
         <w:bidi w:val="0"/>
       </w:pPr>
+    </w:p>
+    <w:p>
+      <w:pPr>
+        <w:bidi w:val="0"/>
+        <w:rPr>
+          <w:sz w:val="32"/>
+          <w:szCs w:val="32"/>
+        </w:rPr>
+      </w:pPr>
+      <w:r>
+        <w:rPr>
+          <w:sz w:val="32"/>
+          <w:szCs w:val="32"/>
+        </w:rPr>
+        <w:t>PLATFORMS</w:t>
+      </w:r>
+    </w:p>
+    <w:p>
+      <w:pPr>
+        <w:bidi w:val="0"/>
+      </w:pPr>
+      <w:r>
+        <w:t>The tool was tested on some browsers (</w:t>
+      </w:r>
+      <w:r>
+        <w:t>Chromium</w:t>
+      </w:r>
+      <w:r>
+        <w:t xml:space="preserve">, Firefox, Opera, </w:t>
+      </w:r>
+      <w:proofErr w:type="gramStart"/>
+      <w:r>
+        <w:t>Microsoft</w:t>
+      </w:r>
+      <w:proofErr w:type="gramEnd"/>
+      <w:r>
+        <w:t xml:space="preserve"> Edge)</w:t>
+      </w:r>
+    </w:p>
+    <w:p>
+      <w:pPr>
+        <w:bidi w:val="0"/>
+      </w:pPr>
+      <w:r>
+        <w:t xml:space="preserve">Preferred platform is </w:t>
+      </w:r>
+      <w:proofErr w:type="gramStart"/>
+      <w:r>
+        <w:t>desktop ,</w:t>
+      </w:r>
+      <w:proofErr w:type="gramEnd"/>
+      <w:r>
+        <w:t xml:space="preserve">  laptop, or tablet. Not recommended for</w:t>
+      </w:r>
+      <w:bookmarkStart w:id="0" w:name="_GoBack"/>
+      <w:bookmarkEnd w:id="0"/>
+      <w:r>
+        <w:t xml:space="preserve"> smartphone</w:t>
+      </w:r>
     </w:p>
     <w:p>
       <w:pPr>

</xml_diff>

<commit_message>
Delete Manual.text from github
</commit_message>
<xml_diff>
--- a/src/Manual.docx
+++ b/src/Manual.docx
@@ -65,6 +65,14 @@
         </w:rPr>
         <w:t>http://84.228.164.65:3</w:t>
       </w:r>
+      <w:r>
+        <w:rPr>
+          <w:color w:val="0070C0"/>
+        </w:rPr>
+        <w:t>000</w:t>
+      </w:r>
+      <w:bookmarkStart w:id="0" w:name="_GoBack"/>
+      <w:bookmarkEnd w:id="0"/>
     </w:p>
     <w:p>
       <w:pPr>
@@ -149,13 +157,13 @@
         <w:bidi w:val="0"/>
       </w:pPr>
       <w:r>
-        <w:t xml:space="preserve">Load  URL to browser </w:t>
-      </w:r>
-      <w:r>
-        <w:rPr>
-          <w:color w:val="1F497D" w:themeColor="text2"/>
-        </w:rPr>
-        <w:t>http://84.228.164.65:3000</w:t>
+        <w:t>Load  URL to browser</w:t>
+      </w:r>
+      <w:r>
+        <w:rPr>
+          <w:color w:val="0070C0"/>
+        </w:rPr>
+        <w:t xml:space="preserve"> http://84.228.164.65:3000</w:t>
       </w:r>
     </w:p>
     <w:p>
@@ -593,6 +601,9 @@
           <w:numId w:val="2"/>
         </w:numPr>
         <w:bidi w:val="0"/>
+        <w:rPr>
+          <w:color w:val="403152" w:themeColor="accent4" w:themeShade="80"/>
+        </w:rPr>
       </w:pPr>
     </w:p>
     <w:p>
@@ -622,16 +633,46 @@
         <w:bidi w:val="0"/>
       </w:pPr>
       <w:r>
-        <w:t>Each pressing of &lt;gain</w:t>
-      </w:r>
-      <w:r>
-        <w:t xml:space="preserve">&gt; </w:t>
+        <w:t xml:space="preserve">Each pressing of </w:t>
+      </w:r>
+      <w:r>
+        <w:rPr>
+          <w:highlight w:val="green"/>
+        </w:rPr>
+        <w:t>&lt;gain&gt;</w:t>
+      </w:r>
+      <w:r>
+        <w:t xml:space="preserve"> </w:t>
       </w:r>
       <w:r>
         <w:t xml:space="preserve">will draw </w:t>
       </w:r>
       <w:r>
         <w:t>a chart of the symbol, of the last 22 years based on weekly opening price.</w:t>
+      </w:r>
+      <w:r>
+        <w:t xml:space="preserve"> Chart resulted from guessed splits will be</w:t>
+      </w:r>
+      <w:r>
+        <w:rPr>
+          <w:color w:val="7030A0"/>
+        </w:rPr>
+        <w:t xml:space="preserve"> purple</w:t>
+      </w:r>
+      <w:r>
+        <w:t xml:space="preserve">, otherwise </w:t>
+      </w:r>
+      <w:r>
+        <w:rPr>
+          <w:color w:val="00B050"/>
+        </w:rPr>
+        <w:t>green</w:t>
+      </w:r>
+      <w:r>
+        <w:rPr>
+          <w:color w:val="00B050"/>
+        </w:rPr>
+        <w:t>. (No guessing)</w:t>
       </w:r>
     </w:p>
     <w:p>
@@ -733,6 +774,9 @@
     <w:p>
       <w:pPr>
         <w:bidi w:val="0"/>
+        <w:rPr>
+          <w:rFonts w:hint="cs"/>
+        </w:rPr>
       </w:pPr>
       <w:r>
         <w:t>Free key allows 5 API calls per minute</w:t>
@@ -744,26 +788,13 @@
         <w:t>.</w:t>
       </w:r>
       <w:r>
-        <w:t xml:space="preserve"> Please get your own &lt;key&gt; from AlphVatage.co site, and insert it at the bottom of the page. Otherwise you will be using my key</w:t>
-      </w:r>
-      <w:proofErr w:type="gramStart"/>
-      <w:r>
-        <w:t>.</w:t>
-      </w:r>
-      <w:r>
-        <w:rPr>
-          <w:rFonts w:cs="Arial"/>
-          <w:rtl/>
-        </w:rPr>
-        <w:t>.</w:t>
-      </w:r>
-      <w:proofErr w:type="gramEnd"/>
-      <w:r>
-        <w:rPr>
-          <w:rFonts w:cs="Arial"/>
-          <w:rtl/>
-        </w:rPr>
-        <w:t xml:space="preserve"> </w:t>
+        <w:t xml:space="preserve"> Please get your own &lt;key&gt; from AlphVatage.co site, and insert it at the bottom of the page. Otherwise you will be using</w:t>
+      </w:r>
+      <w:r>
+        <w:t xml:space="preserve"> (and sharing)</w:t>
+      </w:r>
+      <w:r>
+        <w:t xml:space="preserve"> my key.</w:t>
       </w:r>
     </w:p>
     <w:p>
@@ -1366,13 +1397,22 @@
         <w:rPr>
           <w:highlight w:val="green"/>
         </w:rPr>
-        <w:t>tocks-compare-to-QQQ&gt;</w:t>
-      </w:r>
-      <w:r>
-        <w:t xml:space="preserve"> </w:t>
-      </w:r>
-      <w:r>
-        <w:t xml:space="preserve">  button to</w:t>
+        <w:t>tocks-compare</w:t>
+      </w:r>
+      <w:r>
+        <w:rPr>
+          <w:highlight w:val="green"/>
+        </w:rPr>
+        <w:t>d</w:t>
+      </w:r>
+      <w:r>
+        <w:rPr>
+          <w:highlight w:val="green"/>
+        </w:rPr>
+        <w:t>-to-QQQ&gt;</w:t>
+      </w:r>
+      <w:r>
+        <w:t xml:space="preserve">   button to</w:t>
       </w:r>
       <w:r>
         <w:t xml:space="preserve"> show a</w:t>
@@ -1557,13 +1597,31 @@
         <w:rPr>
           <w:highlight w:val="green"/>
         </w:rPr>
-        <w:t>Show-s</w:t>
+        <w:t>Fill</w:t>
       </w:r>
       <w:r>
         <w:rPr>
           <w:highlight w:val="green"/>
         </w:rPr>
-        <w:t>tocks-compare-to-QQQ</w:t>
+        <w:t>-s</w:t>
+      </w:r>
+      <w:r>
+        <w:rPr>
+          <w:highlight w:val="green"/>
+        </w:rPr>
+        <w:t>tocks-compare</w:t>
+      </w:r>
+      <w:r>
+        <w:rPr>
+          <w:highlight w:val="green"/>
+        </w:rPr>
+        <w:t>d</w:t>
+      </w:r>
+      <w:r>
+        <w:rPr>
+          <w:highlight w:val="green"/>
+        </w:rPr>
+        <w:t>-to-QQQ</w:t>
       </w:r>
       <w:proofErr w:type="gramStart"/>
       <w:r>
@@ -1573,10 +1631,7 @@
         <w:t>&gt;</w:t>
       </w:r>
       <w:r>
-        <w:t xml:space="preserve">  </w:t>
-      </w:r>
-      <w:r>
-        <w:t>button</w:t>
+        <w:t xml:space="preserve">  button</w:t>
       </w:r>
       <w:proofErr w:type="gramEnd"/>
       <w:r>
@@ -1635,16 +1690,23 @@
         <w:t xml:space="preserve">The tool stores gain and info data </w:t>
       </w:r>
       <w:r>
-        <w:t>shared with other users i</w:t>
-      </w:r>
-      <w:r>
-        <w:t>n a global database. This data is used to fill gain and info in the table</w:t>
-      </w:r>
-      <w:proofErr w:type="gramStart"/>
-      <w:r>
-        <w:t>..</w:t>
-      </w:r>
-      <w:proofErr w:type="gramEnd"/>
+        <w:t>i</w:t>
+      </w:r>
+      <w:r>
+        <w:t>n a global database</w:t>
+      </w:r>
+      <w:r>
+        <w:t xml:space="preserve">, to be </w:t>
+      </w:r>
+      <w:r>
+        <w:t>shared with other users</w:t>
+      </w:r>
+      <w:r>
+        <w:t>. This data is used to f</w:t>
+      </w:r>
+      <w:r>
+        <w:t>ill gain and info in the table.</w:t>
+      </w:r>
     </w:p>
     <w:p>
       <w:pPr>
@@ -1715,6 +1777,9 @@
       </w:r>
       <w:r>
         <w:t>storage</w:t>
+      </w:r>
+      <w:r>
+        <w:t>, for next session.</w:t>
       </w:r>
     </w:p>
     <w:p>
@@ -2201,7 +2266,6 @@
           <w:u w:val="single"/>
         </w:rPr>
       </w:pPr>
-      <w:bookmarkStart w:id="0" w:name="_GoBack"/>
       <w:r>
         <w:rPr>
           <w:b/>
@@ -2213,7 +2277,6 @@
         <w:t>PLATFORMS</w:t>
       </w:r>
     </w:p>
-    <w:bookmarkEnd w:id="0"/>
     <w:p>
       <w:pPr>
         <w:bidi w:val="0"/>

</xml_diff>

<commit_message>
Update Manual minor changes
</commit_message>
<xml_diff>
--- a/src/Manual.docx
+++ b/src/Manual.docx
@@ -18,6 +18,8 @@
           <w:docGrid w:linePitch="360"/>
         </w:sectPr>
       </w:pPr>
+      <w:bookmarkStart w:id="0" w:name="_GoBack"/>
+      <w:bookmarkEnd w:id="0"/>
       <w:r>
         <w:rPr>
           <w:rFonts w:cs="Arial"/>
@@ -71,8 +73,6 @@
         </w:rPr>
         <w:t>000</w:t>
       </w:r>
-      <w:bookmarkStart w:id="0" w:name="_GoBack"/>
-      <w:bookmarkEnd w:id="0"/>
     </w:p>
     <w:p>
       <w:pPr>
@@ -774,9 +774,6 @@
     <w:p>
       <w:pPr>
         <w:bidi w:val="0"/>
-        <w:rPr>
-          <w:rFonts w:hint="cs"/>
-        </w:rPr>
       </w:pPr>
       <w:r>
         <w:t>Free key allows 5 API calls per minute</w:t>
@@ -1696,10 +1693,7 @@
         <w:t>n a global database</w:t>
       </w:r>
       <w:r>
-        <w:t xml:space="preserve">, to be </w:t>
-      </w:r>
-      <w:r>
-        <w:t>shared with other users</w:t>
+        <w:t>, to be shared with other users</w:t>
       </w:r>
       <w:r>
         <w:t>. This data is used to f</w:t>

</xml_diff>

<commit_message>
Add missing props updateTableGain, updateTableInfo
</commit_message>
<xml_diff>
--- a/src/Manual.docx
+++ b/src/Manual.docx
@@ -487,8 +487,6 @@
       <w:r>
         <w:t xml:space="preserve">or ETF </w:t>
       </w:r>
-      <w:bookmarkStart w:id="0" w:name="_GoBack"/>
-      <w:bookmarkEnd w:id="0"/>
       <w:r>
         <w:t xml:space="preserve">symbol, and press </w:t>
       </w:r>
@@ -790,6 +788,31 @@
       <w:pPr>
         <w:bidi w:val="0"/>
       </w:pPr>
+      <w:r>
+        <w:rPr>
+          <w:highlight w:val="green"/>
+        </w:rPr>
+        <w:t>&lt;chart&gt;</w:t>
+      </w:r>
+      <w:r>
+        <w:t xml:space="preserve"> checkbox allows to hide</w:t>
+      </w:r>
+      <w:r>
+        <w:t>/show</w:t>
+      </w:r>
+      <w:r>
+        <w:t xml:space="preserve"> chart</w:t>
+      </w:r>
+      <w:r>
+        <w:t xml:space="preserve">  of a stock or ETF</w:t>
+      </w:r>
+      <w:bookmarkStart w:id="0" w:name="_GoBack"/>
+      <w:bookmarkEnd w:id="0"/>
+    </w:p>
+    <w:p>
+      <w:pPr>
+        <w:bidi w:val="0"/>
+      </w:pPr>
     </w:p>
     <w:p>
       <w:pPr>
@@ -938,7 +961,6 @@
           <w:szCs w:val="32"/>
           <w:u w:val="single"/>
         </w:rPr>
-        <w:lastRenderedPageBreak/>
         <w:t>ALPHAVANTAGE.CO API GAIN</w:t>
       </w:r>
       <w:r>
@@ -1360,13 +1382,7 @@
         <w:t>&lt;gain&gt;</w:t>
       </w:r>
       <w:r>
-        <w:t xml:space="preserve"> button of </w:t>
-      </w:r>
-      <w:r>
-        <w:t>some</w:t>
-      </w:r>
-      <w:r>
-        <w:t xml:space="preserve"> stocks.</w:t>
+        <w:t xml:space="preserve"> button of some stocks.</w:t>
       </w:r>
     </w:p>
     <w:p>
@@ -1722,7 +1738,6 @@
           <w:szCs w:val="32"/>
           <w:u w:val="single"/>
         </w:rPr>
-        <w:lastRenderedPageBreak/>
         <w:t>&lt;FILL</w:t>
       </w:r>
       <w:r>
@@ -2373,6 +2388,7 @@
           <w:bCs/>
           <w:u w:val="single"/>
         </w:rPr>
+        <w:lastRenderedPageBreak/>
         <w:t>Wk</w:t>
       </w:r>
       <w:proofErr w:type="spellEnd"/>
@@ -2817,10 +2833,7 @@
       </w:r>
       <w:proofErr w:type="spellEnd"/>
       <w:r>
-        <w:t>, Firebase</w:t>
-      </w:r>
-      <w:r>
-        <w:t>, Redux</w:t>
+        <w:t>, Firebase, Redux</w:t>
       </w:r>
     </w:p>
     <w:p>

</xml_diff>

<commit_message>
Add empty line after each paragraph header. needed in Manual.txt
</commit_message>
<xml_diff>
--- a/src/Manual.docx
+++ b/src/Manual.docx
@@ -147,6 +147,18 @@
     </w:p>
     <w:p>
       <w:pPr>
+        <w:bidi w:val="0"/>
+        <w:rPr>
+          <w:b/>
+          <w:bCs/>
+          <w:sz w:val="32"/>
+          <w:szCs w:val="32"/>
+          <w:u w:val="single"/>
+        </w:rPr>
+      </w:pPr>
+    </w:p>
+    <w:p>
+      <w:pPr>
         <w:pStyle w:val="ListParagraph"/>
         <w:numPr>
           <w:ilvl w:val="0"/>
@@ -726,6 +738,18 @@
           <w:u w:val="single"/>
         </w:rPr>
       </w:pPr>
+    </w:p>
+    <w:p>
+      <w:pPr>
+        <w:bidi w:val="0"/>
+        <w:rPr>
+          <w:b/>
+          <w:bCs/>
+          <w:sz w:val="32"/>
+          <w:szCs w:val="32"/>
+          <w:u w:val="single"/>
+        </w:rPr>
+      </w:pPr>
       <w:r>
         <w:rPr>
           <w:b/>
@@ -740,6 +764,18 @@
     <w:p>
       <w:pPr>
         <w:bidi w:val="0"/>
+        <w:rPr>
+          <w:b/>
+          <w:bCs/>
+          <w:sz w:val="32"/>
+          <w:szCs w:val="32"/>
+          <w:u w:val="single"/>
+        </w:rPr>
+      </w:pPr>
+    </w:p>
+    <w:p>
+      <w:pPr>
+        <w:bidi w:val="0"/>
       </w:pPr>
       <w:r>
         <w:t xml:space="preserve">Each pressing of </w:t>
@@ -806,8 +842,6 @@
       <w:r>
         <w:t xml:space="preserve">  of a stock or ETF</w:t>
       </w:r>
-      <w:bookmarkStart w:id="0" w:name="_GoBack"/>
-      <w:bookmarkEnd w:id="0"/>
     </w:p>
     <w:p>
       <w:pPr>
@@ -855,6 +889,18 @@
         </w:rPr>
         <w:t xml:space="preserve"> SOURCE</w:t>
       </w:r>
+    </w:p>
+    <w:p>
+      <w:pPr>
+        <w:bidi w:val="0"/>
+        <w:rPr>
+          <w:b/>
+          <w:bCs/>
+          <w:sz w:val="32"/>
+          <w:szCs w:val="32"/>
+          <w:u w:val="single"/>
+        </w:rPr>
+      </w:pPr>
     </w:p>
     <w:p>
       <w:pPr>
@@ -973,6 +1019,18 @@
         </w:rPr>
         <w:t xml:space="preserve"> PITFALL</w:t>
       </w:r>
+    </w:p>
+    <w:p>
+      <w:pPr>
+        <w:bidi w:val="0"/>
+        <w:rPr>
+          <w:b/>
+          <w:bCs/>
+          <w:sz w:val="32"/>
+          <w:szCs w:val="32"/>
+          <w:u w:val="single"/>
+        </w:rPr>
+      </w:pPr>
     </w:p>
     <w:p>
       <w:pPr>
@@ -1164,6 +1222,18 @@
         </w:rPr>
         <w:t>DROP-RECOVERY</w:t>
       </w:r>
+    </w:p>
+    <w:p>
+      <w:pPr>
+        <w:bidi w:val="0"/>
+        <w:rPr>
+          <w:b/>
+          <w:bCs/>
+          <w:sz w:val="32"/>
+          <w:szCs w:val="32"/>
+          <w:u w:val="single"/>
+        </w:rPr>
+      </w:pPr>
     </w:p>
     <w:p>
       <w:pPr>
@@ -1570,6 +1640,16 @@
     <w:p>
       <w:pPr>
         <w:bidi w:val="0"/>
+        <w:rPr>
+          <w:b/>
+          <w:bCs/>
+          <w:u w:val="single"/>
+        </w:rPr>
+      </w:pPr>
+    </w:p>
+    <w:p>
+      <w:pPr>
+        <w:bidi w:val="0"/>
       </w:pPr>
       <w:r>
         <w:t xml:space="preserve">Press </w:t>
@@ -1773,6 +1853,16 @@
       <w:pPr>
         <w:bidi w:val="0"/>
         <w:rPr>
+          <w:b/>
+          <w:bCs/>
+          <w:u w:val="single"/>
+        </w:rPr>
+      </w:pPr>
+    </w:p>
+    <w:p>
+      <w:pPr>
+        <w:bidi w:val="0"/>
+        <w:rPr>
           <w:sz w:val="32"/>
           <w:szCs w:val="32"/>
         </w:rPr>
@@ -1878,6 +1968,18 @@
     <w:p>
       <w:pPr>
         <w:bidi w:val="0"/>
+        <w:rPr>
+          <w:b/>
+          <w:bCs/>
+          <w:sz w:val="32"/>
+          <w:szCs w:val="32"/>
+          <w:u w:val="single"/>
+        </w:rPr>
+      </w:pPr>
+    </w:p>
+    <w:p>
+      <w:pPr>
+        <w:bidi w:val="0"/>
       </w:pPr>
       <w:r>
         <w:t xml:space="preserve">The tool stores gain and info data </w:t>
@@ -1933,6 +2035,15 @@
       <w:pPr>
         <w:bidi w:val="0"/>
         <w:rPr>
+          <w:sz w:val="32"/>
+          <w:szCs w:val="32"/>
+        </w:rPr>
+      </w:pPr>
+    </w:p>
+    <w:p>
+      <w:pPr>
+        <w:bidi w:val="0"/>
+        <w:rPr>
           <w:b/>
           <w:bCs/>
           <w:sz w:val="32"/>
@@ -2009,6 +2120,18 @@
     <w:p>
       <w:pPr>
         <w:bidi w:val="0"/>
+        <w:rPr>
+          <w:b/>
+          <w:bCs/>
+          <w:sz w:val="32"/>
+          <w:szCs w:val="32"/>
+          <w:u w:val="single"/>
+        </w:rPr>
+      </w:pPr>
+    </w:p>
+    <w:p>
+      <w:pPr>
+        <w:bidi w:val="0"/>
       </w:pPr>
       <w:r>
         <w:rPr>
@@ -2086,6 +2209,7 @@
           <w:bCs/>
           <w:u w:val="single"/>
         </w:rPr>
+        <w:lastRenderedPageBreak/>
         <w:t>PE</w:t>
       </w:r>
       <w:r>
@@ -2388,451 +2512,475 @@
           <w:bCs/>
           <w:u w:val="single"/>
         </w:rPr>
+        <w:t>Wk</w:t>
+      </w:r>
+      <w:proofErr w:type="spellEnd"/>
+      <w:r>
+        <w:t xml:space="preserve"> (Week), </w:t>
+      </w:r>
+      <w:r>
+        <w:rPr>
+          <w:b/>
+          <w:bCs/>
+          <w:u w:val="single"/>
+        </w:rPr>
+        <w:t>2wk</w:t>
+      </w:r>
+      <w:r>
+        <w:t xml:space="preserve">, </w:t>
+      </w:r>
+      <w:r>
+        <w:rPr>
+          <w:b/>
+          <w:bCs/>
+          <w:u w:val="single"/>
+        </w:rPr>
+        <w:t>Mon</w:t>
+      </w:r>
+      <w:r>
+        <w:t xml:space="preserve"> (Month)</w:t>
+      </w:r>
+      <w:proofErr w:type="gramStart"/>
+      <w:r>
+        <w:t xml:space="preserve">,  </w:t>
+      </w:r>
+      <w:r>
+        <w:rPr>
+          <w:b/>
+          <w:bCs/>
+          <w:u w:val="single"/>
+        </w:rPr>
+        <w:t>2Mon</w:t>
+      </w:r>
+      <w:proofErr w:type="gramEnd"/>
+      <w:r>
+        <w:t xml:space="preserve">, </w:t>
+      </w:r>
+      <w:r>
+        <w:rPr>
+          <w:b/>
+          <w:bCs/>
+          <w:u w:val="single"/>
+        </w:rPr>
+        <w:t>6Mon</w:t>
+      </w:r>
+      <w:r>
+        <w:t xml:space="preserve">, </w:t>
+      </w:r>
+      <w:proofErr w:type="spellStart"/>
+      <w:r>
+        <w:rPr>
+          <w:b/>
+          <w:bCs/>
+          <w:u w:val="single"/>
+        </w:rPr>
+        <w:t>yr</w:t>
+      </w:r>
+      <w:proofErr w:type="spellEnd"/>
+      <w:r>
+        <w:t>(year)</w:t>
+      </w:r>
+      <w:r>
+        <w:t xml:space="preserve">, ….  </w:t>
+      </w:r>
+      <w:proofErr w:type="spellStart"/>
+      <w:r>
+        <w:t>Latest_price</w:t>
+      </w:r>
+      <w:proofErr w:type="spellEnd"/>
+      <w:r>
+        <w:t xml:space="preserve"> / old price (week /</w:t>
+      </w:r>
+      <w:r>
+        <w:t>mon/year</w:t>
+      </w:r>
+      <w:r>
+        <w:t>)</w:t>
+      </w:r>
+      <w:r>
+        <w:t xml:space="preserve">  Ago) </w:t>
+      </w:r>
+    </w:p>
+    <w:p>
+      <w:pPr>
+        <w:bidi w:val="0"/>
+      </w:pPr>
+    </w:p>
+    <w:p>
+      <w:pPr>
+        <w:bidi w:val="0"/>
+      </w:pPr>
+      <w:r>
+        <w:rPr>
+          <w:b/>
+          <w:bCs/>
+          <w:u w:val="single"/>
+        </w:rPr>
+        <w:t>Splits</w:t>
+      </w:r>
+      <w:r>
+        <w:t xml:space="preserve">:  a flag </w:t>
+      </w:r>
+      <w:r>
+        <w:t xml:space="preserve">that </w:t>
+      </w:r>
+      <w:r>
+        <w:t>shows if split</w:t>
+      </w:r>
+      <w:r>
+        <w:t>s were</w:t>
+      </w:r>
+      <w:r>
+        <w:t xml:space="preserve"> calculated. </w:t>
+      </w:r>
+      <w:r>
+        <w:t xml:space="preserve">To </w:t>
+      </w:r>
+      <w:r>
+        <w:t>see raw</w:t>
+      </w:r>
+      <w:r>
+        <w:t xml:space="preserve"> </w:t>
+      </w:r>
+      <w:r>
+        <w:t xml:space="preserve">gain </w:t>
+      </w:r>
+      <w:r>
+        <w:t>data</w:t>
+      </w:r>
+      <w:r>
+        <w:t xml:space="preserve"> (turn </w:t>
+      </w:r>
+      <w:r>
+        <w:t>off &lt;</w:t>
+      </w:r>
+      <w:proofErr w:type="spellStart"/>
+      <w:r>
+        <w:t>calc_splits</w:t>
+      </w:r>
+      <w:proofErr w:type="spellEnd"/>
+      <w:r>
+        <w:t xml:space="preserve">&gt; to prevent splits guessing), (Calculated when </w:t>
+      </w:r>
+      <w:r>
+        <w:rPr>
+          <w:highlight w:val="green"/>
+        </w:rPr>
+        <w:t>&lt;gain&gt;</w:t>
+      </w:r>
+      <w:r>
+        <w:t xml:space="preserve"> pressed) </w:t>
+      </w:r>
+    </w:p>
+    <w:p>
+      <w:pPr>
+        <w:bidi w:val="0"/>
+      </w:pPr>
+      <w:proofErr w:type="spellStart"/>
+      <w:r>
+        <w:rPr>
+          <w:b/>
+          <w:bCs/>
+          <w:u w:val="single"/>
+        </w:rPr>
+        <w:t>Split_list</w:t>
+      </w:r>
+      <w:proofErr w:type="spellEnd"/>
+      <w:r>
+        <w:t>:  guess</w:t>
+      </w:r>
+      <w:r>
+        <w:t>ed</w:t>
+      </w:r>
+      <w:r>
+        <w:t xml:space="preserve"> split list of splits</w:t>
+      </w:r>
+      <w:r>
+        <w:t xml:space="preserve"> or reversed splits.  (</w:t>
+      </w:r>
+      <w:r>
+        <w:t>Assumed</w:t>
+      </w:r>
+      <w:r>
+        <w:t xml:space="preserve"> because of sudden value change)</w:t>
+      </w:r>
+    </w:p>
+    <w:p>
+      <w:pPr>
+        <w:bidi w:val="0"/>
+      </w:pPr>
+    </w:p>
+    <w:p>
+      <w:pPr>
+        <w:bidi w:val="0"/>
+      </w:pPr>
+      <w:proofErr w:type="spellStart"/>
+      <w:r>
+        <w:rPr>
+          <w:b/>
+          <w:bCs/>
+          <w:u w:val="single"/>
+        </w:rPr>
+        <w:t>Info_date</w:t>
+      </w:r>
+      <w:proofErr w:type="spellEnd"/>
+      <w:r>
+        <w:t xml:space="preserve">:  Date when info retrieved </w:t>
+      </w:r>
+      <w:r>
+        <w:rPr>
+          <w:highlight w:val="green"/>
+        </w:rPr>
+        <w:t>(&lt;info&gt;</w:t>
+      </w:r>
+      <w:r>
+        <w:t xml:space="preserve"> button pressed)</w:t>
+      </w:r>
+    </w:p>
+    <w:p>
+      <w:pPr>
+        <w:bidi w:val="0"/>
+      </w:pPr>
+      <w:proofErr w:type="spellStart"/>
+      <w:r>
+        <w:rPr>
+          <w:b/>
+          <w:bCs/>
+          <w:u w:val="single"/>
+        </w:rPr>
+        <w:t>Gain_date</w:t>
+      </w:r>
+      <w:proofErr w:type="spellEnd"/>
+      <w:r>
+        <w:t xml:space="preserve">: Date when gain retrieved </w:t>
+      </w:r>
+      <w:r>
+        <w:rPr>
+          <w:highlight w:val="green"/>
+        </w:rPr>
+        <w:t>(&lt;gain&gt;</w:t>
+      </w:r>
+      <w:r>
+        <w:t xml:space="preserve"> button pressed)</w:t>
+      </w:r>
+    </w:p>
+    <w:p>
+      <w:pPr>
+        <w:bidi w:val="0"/>
+      </w:pPr>
+    </w:p>
+    <w:p>
+      <w:pPr>
+        <w:bidi w:val="0"/>
+      </w:pPr>
+      <w:r>
+        <w:rPr>
+          <w:b/>
+          <w:bCs/>
+          <w:u w:val="single"/>
+        </w:rPr>
+        <w:t>Drop</w:t>
+      </w:r>
+      <w:r>
+        <w:t>:  Lowest price during drop / highest price before drop (Calculated when &lt;gain&gt; pressed)</w:t>
+      </w:r>
+    </w:p>
+    <w:p>
+      <w:pPr>
+        <w:bidi w:val="0"/>
+      </w:pPr>
+      <w:proofErr w:type="spellStart"/>
+      <w:r>
+        <w:rPr>
+          <w:b/>
+          <w:bCs/>
+          <w:u w:val="single"/>
+        </w:rPr>
+        <w:t>RecoveyWeek</w:t>
+      </w:r>
+      <w:proofErr w:type="spellEnd"/>
+      <w:r>
+        <w:t>: number of weeks to reach price before drop</w:t>
+      </w:r>
+    </w:p>
+    <w:p>
+      <w:pPr>
+        <w:bidi w:val="0"/>
+      </w:pPr>
+      <w:proofErr w:type="spellStart"/>
+      <w:r>
+        <w:rPr>
+          <w:b/>
+          <w:bCs/>
+          <w:u w:val="single"/>
+        </w:rPr>
+        <w:t>Drop_date</w:t>
+      </w:r>
+      <w:proofErr w:type="spellEnd"/>
+      <w:r>
+        <w:t xml:space="preserve">: </w:t>
+      </w:r>
+      <w:r>
+        <w:t xml:space="preserve">estimated </w:t>
+      </w:r>
+      <w:r>
+        <w:t>week of lowest price</w:t>
+      </w:r>
+      <w:r>
+        <w:t>.</w:t>
+      </w:r>
+    </w:p>
+    <w:p>
+      <w:pPr>
+        <w:bidi w:val="0"/>
+      </w:pPr>
+    </w:p>
+    <w:p>
+      <w:pPr>
+        <w:bidi w:val="0"/>
+        <w:rPr>
+          <w:b/>
+          <w:bCs/>
+          <w:sz w:val="32"/>
+          <w:szCs w:val="32"/>
+          <w:u w:val="single"/>
+        </w:rPr>
+      </w:pPr>
+      <w:r>
+        <w:rPr>
+          <w:b/>
+          <w:bCs/>
+          <w:sz w:val="32"/>
+          <w:szCs w:val="32"/>
+          <w:u w:val="single"/>
+        </w:rPr>
+        <w:t>PLATFORMS</w:t>
+      </w:r>
+    </w:p>
+    <w:p>
+      <w:pPr>
+        <w:bidi w:val="0"/>
+        <w:rPr>
+          <w:b/>
+          <w:bCs/>
+          <w:sz w:val="32"/>
+          <w:szCs w:val="32"/>
+          <w:u w:val="single"/>
+        </w:rPr>
+      </w:pPr>
+    </w:p>
+    <w:p>
+      <w:pPr>
+        <w:bidi w:val="0"/>
+      </w:pPr>
+      <w:r>
+        <w:t>The tool was tested on some browsers (</w:t>
+      </w:r>
+      <w:r>
+        <w:t>Chromium</w:t>
+      </w:r>
+      <w:r>
+        <w:t xml:space="preserve">, Firefox, Opera, </w:t>
+      </w:r>
+      <w:r>
+        <w:t>and Microsoft</w:t>
+      </w:r>
+      <w:r>
+        <w:t xml:space="preserve"> Edge)</w:t>
+      </w:r>
+    </w:p>
+    <w:p>
+      <w:pPr>
+        <w:bidi w:val="0"/>
+      </w:pPr>
+      <w:r>
+        <w:t xml:space="preserve">Preferred platform is </w:t>
+      </w:r>
+      <w:r>
+        <w:t>desktop, laptop</w:t>
+      </w:r>
+      <w:r>
+        <w:t>, or tablet. Not recommended for smartphone</w:t>
+      </w:r>
+    </w:p>
+    <w:p>
+      <w:pPr>
+        <w:bidi w:val="0"/>
+      </w:pPr>
+    </w:p>
+    <w:p>
+      <w:pPr>
+        <w:bidi w:val="0"/>
+        <w:rPr>
+          <w:b/>
+          <w:bCs/>
+          <w:sz w:val="32"/>
+          <w:szCs w:val="32"/>
+          <w:u w:val="single"/>
+        </w:rPr>
+      </w:pPr>
+      <w:r>
+        <w:rPr>
+          <w:b/>
+          <w:bCs/>
+          <w:sz w:val="32"/>
+          <w:szCs w:val="32"/>
+          <w:u w:val="single"/>
+        </w:rPr>
         <w:lastRenderedPageBreak/>
-        <w:t>Wk</w:t>
+        <w:t xml:space="preserve">USED PACKAGES </w:t>
+      </w:r>
+    </w:p>
+    <w:p>
+      <w:pPr>
+        <w:bidi w:val="0"/>
+        <w:rPr>
+          <w:b/>
+          <w:bCs/>
+          <w:sz w:val="32"/>
+          <w:szCs w:val="32"/>
+          <w:u w:val="single"/>
+        </w:rPr>
+      </w:pPr>
+    </w:p>
+    <w:p>
+      <w:pPr>
+        <w:bidi w:val="0"/>
+        <w:rPr>
+          <w:b/>
+          <w:bCs/>
+          <w:sz w:val="32"/>
+          <w:szCs w:val="32"/>
+          <w:u w:val="single"/>
+        </w:rPr>
+      </w:pPr>
+      <w:r>
+        <w:rPr>
+          <w:sz w:val="32"/>
+          <w:szCs w:val="32"/>
+        </w:rPr>
+        <w:t xml:space="preserve"> </w:t>
+      </w:r>
+      <w:r>
+        <w:t>The</w:t>
+      </w:r>
+      <w:r>
+        <w:t xml:space="preserve"> tool is built on top of JavaScript, React.JS library, react-table, </w:t>
+      </w:r>
+      <w:proofErr w:type="spellStart"/>
+      <w:r>
+        <w:t>Plotly</w:t>
       </w:r>
       <w:proofErr w:type="spellEnd"/>
       <w:r>
-        <w:t xml:space="preserve"> (Week), </w:t>
-      </w:r>
-      <w:r>
-        <w:rPr>
-          <w:b/>
-          <w:bCs/>
-          <w:u w:val="single"/>
-        </w:rPr>
-        <w:t>2wk</w:t>
-      </w:r>
-      <w:r>
-        <w:t xml:space="preserve">, </w:t>
-      </w:r>
-      <w:r>
-        <w:rPr>
-          <w:b/>
-          <w:bCs/>
-          <w:u w:val="single"/>
-        </w:rPr>
-        <w:t>Mon</w:t>
-      </w:r>
-      <w:r>
-        <w:t xml:space="preserve"> (Month)</w:t>
-      </w:r>
-      <w:proofErr w:type="gramStart"/>
-      <w:r>
-        <w:t xml:space="preserve">,  </w:t>
-      </w:r>
-      <w:r>
-        <w:rPr>
-          <w:b/>
-          <w:bCs/>
-          <w:u w:val="single"/>
-        </w:rPr>
-        <w:t>2Mon</w:t>
-      </w:r>
-      <w:proofErr w:type="gramEnd"/>
-      <w:r>
-        <w:t xml:space="preserve">, </w:t>
-      </w:r>
-      <w:r>
-        <w:rPr>
-          <w:b/>
-          <w:bCs/>
-          <w:u w:val="single"/>
-        </w:rPr>
-        <w:t>6Mon</w:t>
-      </w:r>
-      <w:r>
-        <w:t xml:space="preserve">, </w:t>
+        <w:t>, react-</w:t>
       </w:r>
       <w:proofErr w:type="spellStart"/>
       <w:r>
-        <w:rPr>
-          <w:b/>
-          <w:bCs/>
-          <w:u w:val="single"/>
-        </w:rPr>
-        <w:t>yr</w:t>
+        <w:t>datepicker</w:t>
       </w:r>
       <w:proofErr w:type="spellEnd"/>
       <w:r>
-        <w:t>(year)</w:t>
-      </w:r>
-      <w:r>
-        <w:t xml:space="preserve">, ….  </w:t>
-      </w:r>
-      <w:proofErr w:type="spellStart"/>
-      <w:r>
-        <w:t>Latest_price</w:t>
-      </w:r>
-      <w:proofErr w:type="spellEnd"/>
-      <w:r>
-        <w:t xml:space="preserve"> / old price (week /</w:t>
-      </w:r>
-      <w:r>
-        <w:t>mon/year</w:t>
-      </w:r>
-      <w:r>
-        <w:t>)</w:t>
-      </w:r>
-      <w:r>
-        <w:t xml:space="preserve">  Ago) </w:t>
-      </w:r>
-    </w:p>
-    <w:p>
-      <w:pPr>
-        <w:bidi w:val="0"/>
-      </w:pPr>
-    </w:p>
-    <w:p>
-      <w:pPr>
-        <w:bidi w:val="0"/>
-      </w:pPr>
-      <w:r>
-        <w:rPr>
-          <w:b/>
-          <w:bCs/>
-          <w:u w:val="single"/>
-        </w:rPr>
-        <w:t>Splits</w:t>
-      </w:r>
-      <w:r>
-        <w:t xml:space="preserve">:  a flag </w:t>
-      </w:r>
-      <w:r>
-        <w:t xml:space="preserve">that </w:t>
-      </w:r>
-      <w:r>
-        <w:t>shows if split</w:t>
-      </w:r>
-      <w:r>
-        <w:t>s were</w:t>
-      </w:r>
-      <w:r>
-        <w:t xml:space="preserve"> calculated. </w:t>
-      </w:r>
-      <w:r>
-        <w:t xml:space="preserve">To </w:t>
-      </w:r>
-      <w:r>
-        <w:t>see raw</w:t>
-      </w:r>
-      <w:r>
-        <w:t xml:space="preserve"> </w:t>
-      </w:r>
-      <w:r>
-        <w:t xml:space="preserve">gain </w:t>
-      </w:r>
-      <w:r>
-        <w:t>data</w:t>
-      </w:r>
-      <w:r>
-        <w:t xml:space="preserve"> (turn </w:t>
-      </w:r>
-      <w:r>
-        <w:t>off &lt;</w:t>
-      </w:r>
-      <w:proofErr w:type="spellStart"/>
-      <w:r>
-        <w:t>calc_splits</w:t>
-      </w:r>
-      <w:proofErr w:type="spellEnd"/>
-      <w:r>
-        <w:t xml:space="preserve">&gt; to prevent splits guessing), (Calculated when </w:t>
-      </w:r>
-      <w:r>
-        <w:rPr>
-          <w:highlight w:val="green"/>
-        </w:rPr>
-        <w:t>&lt;gain&gt;</w:t>
-      </w:r>
-      <w:r>
-        <w:t xml:space="preserve"> pressed) </w:t>
-      </w:r>
-    </w:p>
-    <w:p>
-      <w:pPr>
-        <w:bidi w:val="0"/>
-      </w:pPr>
-      <w:proofErr w:type="spellStart"/>
-      <w:r>
-        <w:rPr>
-          <w:b/>
-          <w:bCs/>
-          <w:u w:val="single"/>
-        </w:rPr>
-        <w:t>Split_list</w:t>
-      </w:r>
-      <w:proofErr w:type="spellEnd"/>
-      <w:r>
-        <w:t>:  guess</w:t>
-      </w:r>
-      <w:r>
-        <w:t>ed</w:t>
-      </w:r>
-      <w:r>
-        <w:t xml:space="preserve"> split list of splits</w:t>
-      </w:r>
-      <w:r>
-        <w:t xml:space="preserve"> or reversed splits.  (</w:t>
-      </w:r>
-      <w:r>
-        <w:t>Assumed</w:t>
-      </w:r>
-      <w:r>
-        <w:t xml:space="preserve"> because of sudden value change)</w:t>
-      </w:r>
-    </w:p>
-    <w:p>
-      <w:pPr>
-        <w:bidi w:val="0"/>
-      </w:pPr>
-    </w:p>
-    <w:p>
-      <w:pPr>
-        <w:bidi w:val="0"/>
-      </w:pPr>
-      <w:proofErr w:type="spellStart"/>
-      <w:r>
-        <w:rPr>
-          <w:b/>
-          <w:bCs/>
-          <w:u w:val="single"/>
-        </w:rPr>
-        <w:t>Info_date</w:t>
-      </w:r>
-      <w:proofErr w:type="spellEnd"/>
-      <w:r>
-        <w:t xml:space="preserve">:  Date when info retrieved </w:t>
-      </w:r>
-      <w:r>
-        <w:rPr>
-          <w:highlight w:val="green"/>
-        </w:rPr>
-        <w:t>(&lt;info&gt;</w:t>
-      </w:r>
-      <w:r>
-        <w:t xml:space="preserve"> button pressed)</w:t>
-      </w:r>
-    </w:p>
-    <w:p>
-      <w:pPr>
-        <w:bidi w:val="0"/>
-      </w:pPr>
-      <w:proofErr w:type="spellStart"/>
-      <w:r>
-        <w:rPr>
-          <w:b/>
-          <w:bCs/>
-          <w:u w:val="single"/>
-        </w:rPr>
-        <w:t>Gain_date</w:t>
-      </w:r>
-      <w:proofErr w:type="spellEnd"/>
-      <w:r>
-        <w:t xml:space="preserve">: Date when gain retrieved </w:t>
-      </w:r>
-      <w:r>
-        <w:rPr>
-          <w:highlight w:val="green"/>
-        </w:rPr>
-        <w:t>(&lt;gain&gt;</w:t>
-      </w:r>
-      <w:r>
-        <w:t xml:space="preserve"> button pressed)</w:t>
-      </w:r>
-    </w:p>
-    <w:p>
-      <w:pPr>
-        <w:bidi w:val="0"/>
-      </w:pPr>
-    </w:p>
-    <w:p>
-      <w:pPr>
-        <w:bidi w:val="0"/>
-      </w:pPr>
-      <w:r>
-        <w:rPr>
-          <w:b/>
-          <w:bCs/>
-          <w:u w:val="single"/>
-        </w:rPr>
-        <w:t>Drop</w:t>
-      </w:r>
-      <w:r>
-        <w:t>:  Lowest price during drop / highest price before drop (Calculated when &lt;gain&gt; pressed)</w:t>
-      </w:r>
-    </w:p>
-    <w:p>
-      <w:pPr>
-        <w:bidi w:val="0"/>
-      </w:pPr>
-      <w:proofErr w:type="spellStart"/>
-      <w:r>
-        <w:rPr>
-          <w:b/>
-          <w:bCs/>
-          <w:u w:val="single"/>
-        </w:rPr>
-        <w:t>RecoveyWeek</w:t>
-      </w:r>
-      <w:proofErr w:type="spellEnd"/>
-      <w:r>
-        <w:t>: number of weeks to reach price before drop</w:t>
-      </w:r>
-    </w:p>
-    <w:p>
-      <w:pPr>
-        <w:bidi w:val="0"/>
-      </w:pPr>
-      <w:proofErr w:type="spellStart"/>
-      <w:r>
-        <w:rPr>
-          <w:b/>
-          <w:bCs/>
-          <w:u w:val="single"/>
-        </w:rPr>
-        <w:t>Drop_date</w:t>
-      </w:r>
-      <w:proofErr w:type="spellEnd"/>
-      <w:r>
-        <w:t xml:space="preserve">: </w:t>
-      </w:r>
-      <w:r>
-        <w:t xml:space="preserve">estimated </w:t>
-      </w:r>
-      <w:r>
-        <w:t>week of lowest price</w:t>
-      </w:r>
-      <w:r>
-        <w:t>.</w:t>
-      </w:r>
-    </w:p>
-    <w:p>
-      <w:pPr>
-        <w:bidi w:val="0"/>
-      </w:pPr>
-    </w:p>
-    <w:p>
-      <w:pPr>
-        <w:bidi w:val="0"/>
-        <w:rPr>
-          <w:b/>
-          <w:bCs/>
-          <w:sz w:val="32"/>
-          <w:szCs w:val="32"/>
-          <w:u w:val="single"/>
-        </w:rPr>
-      </w:pPr>
-      <w:r>
-        <w:rPr>
-          <w:b/>
-          <w:bCs/>
-          <w:sz w:val="32"/>
-          <w:szCs w:val="32"/>
-          <w:u w:val="single"/>
-        </w:rPr>
-        <w:t>PLATFORMS</w:t>
-      </w:r>
-    </w:p>
-    <w:p>
-      <w:pPr>
-        <w:bidi w:val="0"/>
-      </w:pPr>
-      <w:r>
-        <w:t>The tool was tested on some browsers (</w:t>
-      </w:r>
-      <w:r>
-        <w:t>Chromium</w:t>
-      </w:r>
-      <w:r>
-        <w:t xml:space="preserve">, Firefox, Opera, </w:t>
-      </w:r>
-      <w:r>
-        <w:t>and Microsoft</w:t>
-      </w:r>
-      <w:r>
-        <w:t xml:space="preserve"> Edge)</w:t>
-      </w:r>
-    </w:p>
-    <w:p>
-      <w:pPr>
-        <w:bidi w:val="0"/>
-      </w:pPr>
-      <w:r>
-        <w:t xml:space="preserve">Preferred platform is </w:t>
-      </w:r>
-      <w:r>
-        <w:t>desktop, laptop</w:t>
-      </w:r>
-      <w:r>
-        <w:t>, or tablet. Not recommended for smartphone</w:t>
-      </w:r>
-    </w:p>
-    <w:p>
-      <w:pPr>
-        <w:bidi w:val="0"/>
-      </w:pPr>
-    </w:p>
-    <w:p>
-      <w:pPr>
-        <w:bidi w:val="0"/>
-        <w:rPr>
-          <w:b/>
-          <w:bCs/>
-          <w:sz w:val="32"/>
-          <w:szCs w:val="32"/>
-          <w:u w:val="single"/>
-        </w:rPr>
-      </w:pPr>
-      <w:r>
-        <w:rPr>
-          <w:b/>
-          <w:bCs/>
-          <w:sz w:val="32"/>
-          <w:szCs w:val="32"/>
-          <w:u w:val="single"/>
-        </w:rPr>
-        <w:t xml:space="preserve">USED PACKAGES </w:t>
-      </w:r>
-    </w:p>
-    <w:p>
-      <w:pPr>
-        <w:bidi w:val="0"/>
-        <w:rPr>
-          <w:b/>
-          <w:bCs/>
-          <w:sz w:val="32"/>
-          <w:szCs w:val="32"/>
-          <w:u w:val="single"/>
-        </w:rPr>
-      </w:pPr>
-      <w:r>
-        <w:rPr>
-          <w:sz w:val="32"/>
-          <w:szCs w:val="32"/>
-        </w:rPr>
-        <w:t xml:space="preserve"> </w:t>
-      </w:r>
-      <w:r>
-        <w:t>The</w:t>
-      </w:r>
-      <w:r>
-        <w:t xml:space="preserve"> tool is built on top of JavaScript, React.JS library, react-table, </w:t>
-      </w:r>
-      <w:proofErr w:type="spellStart"/>
-      <w:r>
-        <w:t>Plotly</w:t>
-      </w:r>
-      <w:proofErr w:type="spellEnd"/>
-      <w:r>
-        <w:t>, react-</w:t>
-      </w:r>
-      <w:proofErr w:type="spellStart"/>
-      <w:r>
-        <w:t>datepicker</w:t>
-      </w:r>
-      <w:proofErr w:type="spellEnd"/>
-      <w:r>
         <w:t>, Firebase, Redux</w:t>
       </w:r>
     </w:p>
@@ -2869,6 +3017,20 @@
         </w:rPr>
         <w:t xml:space="preserve">BUG REPORT AND ENHANCEMENTS </w:t>
       </w:r>
+    </w:p>
+    <w:p>
+      <w:pPr>
+        <w:bidi w:val="0"/>
+        <w:rPr>
+          <w:b/>
+          <w:bCs/>
+          <w:sz w:val="32"/>
+          <w:szCs w:val="32"/>
+          <w:u w:val="single"/>
+        </w:rPr>
+      </w:pPr>
+      <w:bookmarkStart w:id="0" w:name="_GoBack"/>
+      <w:bookmarkEnd w:id="0"/>
     </w:p>
     <w:p>
       <w:pPr>

</xml_diff>

<commit_message>
Manual changes  temp disable admin
</commit_message>
<xml_diff>
--- a/src/Manual.docx
+++ b/src/Manual.docx
@@ -861,6 +861,17 @@
       </w:pPr>
       <w:r>
         <w:rPr>
+          <w:rFonts w:cs="Arial"/>
+          <w:b/>
+          <w:bCs/>
+          <w:sz w:val="32"/>
+          <w:szCs w:val="32"/>
+          <w:u w:val="single"/>
+        </w:rPr>
+        <w:t xml:space="preserve">ALPHAVANTAGE.CO </w:t>
+      </w:r>
+      <w:r>
+        <w:rPr>
           <w:b/>
           <w:bCs/>
           <w:sz w:val="32"/>
@@ -901,7 +912,9 @@
           <w:u w:val="single"/>
         </w:rPr>
       </w:pPr>
-    </w:p>
+      <w:bookmarkStart w:id="0" w:name="_GoBack"/>
+    </w:p>
+    <w:bookmarkEnd w:id="0"/>
     <w:p>
       <w:pPr>
         <w:bidi w:val="0"/>
@@ -917,17 +930,11 @@
         <w:t>.</w:t>
       </w:r>
       <w:r>
-        <w:t xml:space="preserve"> The user needs to get his</w:t>
-      </w:r>
-      <w:r>
-        <w:t>/</w:t>
+        <w:t xml:space="preserve"> The user needs to get </w:t>
       </w:r>
       <w:proofErr w:type="gramStart"/>
       <w:r>
-        <w:t>her</w:t>
-      </w:r>
-      <w:r>
-        <w:t xml:space="preserve"> own</w:t>
+        <w:t>his own</w:t>
       </w:r>
       <w:proofErr w:type="gramEnd"/>
       <w:r>
@@ -941,7 +948,36 @@
         <w:t>.</w:t>
       </w:r>
       <w:r>
-        <w:t xml:space="preserve">  The key should be entered at the bottom. Otherwise you are sharing my key</w:t>
+        <w:t xml:space="preserve">  The key</w:t>
+      </w:r>
+      <w:r>
+        <w:t xml:space="preserve"> should be entered in the </w:t>
+      </w:r>
+      <w:r>
+        <w:rPr>
+          <w:highlight w:val="green"/>
+        </w:rPr>
+        <w:t>&lt;</w:t>
+      </w:r>
+      <w:proofErr w:type="spellStart"/>
+      <w:r>
+        <w:rPr>
+          <w:highlight w:val="green"/>
+        </w:rPr>
+        <w:t>config</w:t>
+      </w:r>
+      <w:proofErr w:type="spellEnd"/>
+      <w:r>
+        <w:rPr>
+          <w:highlight w:val="green"/>
+        </w:rPr>
+        <w:t>&gt;</w:t>
+      </w:r>
+      <w:r>
+        <w:t xml:space="preserve"> pan</w:t>
+      </w:r>
+      <w:r>
+        <w:t>. Otherwise you are sharing my key</w:t>
       </w:r>
       <w:r>
         <w:rPr>
@@ -956,22 +992,37 @@
         <w:bidi w:val="0"/>
       </w:pPr>
       <w:r>
-        <w:t>Free key allows 5 API calls per minute</w:t>
-      </w:r>
-      <w:r>
-        <w:t>, and 500 per day</w:t>
+        <w:t xml:space="preserve">Free key allows </w:t>
+      </w:r>
+      <w:r>
+        <w:rPr>
+          <w:highlight w:val="yellow"/>
+        </w:rPr>
+        <w:t>5</w:t>
+      </w:r>
+      <w:r>
+        <w:t xml:space="preserve"> API calls per minute</w:t>
+      </w:r>
+      <w:r>
+        <w:t xml:space="preserve">, and </w:t>
+      </w:r>
+      <w:r>
+        <w:rPr>
+          <w:highlight w:val="yellow"/>
+        </w:rPr>
+        <w:t>500</w:t>
+      </w:r>
+      <w:r>
+        <w:t xml:space="preserve"> per day</w:t>
       </w:r>
       <w:r>
         <w:t>.</w:t>
       </w:r>
       <w:r>
-        <w:t xml:space="preserve"> Please get your own &lt;key&gt; from AlphVatage.co site, and insert it at the bottom of the page. Otherwise you will be using</w:t>
-      </w:r>
-      <w:r>
-        <w:t xml:space="preserve"> (and sharing)</w:t>
-      </w:r>
-      <w:r>
-        <w:t xml:space="preserve"> my key.</w:t>
+        <w:t xml:space="preserve"> Please get your own &lt;ke</w:t>
+      </w:r>
+      <w:r>
+        <w:t>y&gt; from AlphVatage.co site.</w:t>
       </w:r>
     </w:p>
     <w:p>
@@ -3029,8 +3080,6 @@
           <w:u w:val="single"/>
         </w:rPr>
       </w:pPr>
-      <w:bookmarkStart w:id="0" w:name="_GoBack"/>
-      <w:bookmarkEnd w:id="0"/>
     </w:p>
     <w:p>
       <w:pPr>

</xml_diff>